<commit_message>
Actualizado informe y diagramas, por favor pongan los datos y agreguen cosas si faltan
</commit_message>
<xml_diff>
--- a/FonTruco-informe_tp2.docx
+++ b/FonTruco-informe_tp2.docx
@@ -211,12 +211,6 @@
         <w:gridCol w:w="5997"/>
       </w:tblGrid>
       <w:tr>
-        <w:tblPrEx>
-          <w:tblCellMar>
-            <w:top w:w="0" w:type="dxa"/>
-            <w:bottom w:w="0" w:type="dxa"/>
-          </w:tblCellMar>
-        </w:tblPrEx>
         <w:trPr>
           <w:trHeight w:val="430"/>
         </w:trPr>
@@ -319,12 +313,6 @@
         </w:tc>
       </w:tr>
       <w:tr>
-        <w:tblPrEx>
-          <w:tblCellMar>
-            <w:top w:w="0" w:type="dxa"/>
-            <w:bottom w:w="0" w:type="dxa"/>
-          </w:tblCellMar>
-        </w:tblPrEx>
         <w:trPr>
           <w:trHeight w:val="425"/>
         </w:trPr>
@@ -389,12 +377,6 @@
         </w:tc>
       </w:tr>
       <w:tr>
-        <w:tblPrEx>
-          <w:tblCellMar>
-            <w:top w:w="0" w:type="dxa"/>
-            <w:bottom w:w="0" w:type="dxa"/>
-          </w:tblCellMar>
-        </w:tblPrEx>
         <w:trPr>
           <w:trHeight w:val="421"/>
         </w:trPr>
@@ -434,12 +416,6 @@
         </w:tc>
       </w:tr>
       <w:tr>
-        <w:tblPrEx>
-          <w:tblCellMar>
-            <w:top w:w="0" w:type="dxa"/>
-            <w:bottom w:w="0" w:type="dxa"/>
-          </w:tblCellMar>
-        </w:tblPrEx>
         <w:trPr>
           <w:trHeight w:val="421"/>
         </w:trPr>
@@ -479,12 +455,6 @@
         </w:tc>
       </w:tr>
       <w:tr>
-        <w:tblPrEx>
-          <w:tblCellMar>
-            <w:top w:w="0" w:type="dxa"/>
-            <w:bottom w:w="0" w:type="dxa"/>
-          </w:tblCellMar>
-        </w:tblPrEx>
         <w:trPr>
           <w:trHeight w:val="435"/>
         </w:trPr>
@@ -727,17 +697,7 @@
           <w:lang w:val="es-ES"/>
         </w:rPr>
         <w:lastRenderedPageBreak/>
-        <w:t>//</w:t>
-      </w:r>
-      <w:r>
-        <w:rPr>
-          <w:b/>
-          <w:i/>
-          <w:color w:val="76923C" w:themeColor="accent3" w:themeShade="BF"/>
-          <w:sz w:val="28"/>
-          <w:lang w:val="es-ES"/>
-        </w:rPr>
-        <w:t>Supuestos</w:t>
+        <w:t>//Supuestos</w:t>
       </w:r>
     </w:p>
     <w:p>
@@ -1542,6 +1502,69 @@
     </w:p>
     <w:p>
       <w:pPr>
+        <w:jc w:val="both"/>
+        <w:rPr>
+          <w:b/>
+          <w:i/>
+          <w:noProof/>
+          <w:color w:val="76923C" w:themeColor="accent3" w:themeShade="BF"/>
+          <w:u w:val="single"/>
+          <w:lang w:eastAsia="es-AR"/>
+        </w:rPr>
+      </w:pPr>
+      <w:r>
+        <w:rPr>
+          <w:b/>
+          <w:i/>
+          <w:noProof/>
+          <w:color w:val="76923C" w:themeColor="accent3" w:themeShade="BF"/>
+          <w:lang w:eastAsia="es-AR"/>
+        </w:rPr>
+        <w:t xml:space="preserve">Diagrama de </w:t>
+      </w:r>
+      <w:r>
+        <w:rPr>
+          <w:b/>
+          <w:i/>
+          <w:noProof/>
+          <w:color w:val="76923C" w:themeColor="accent3" w:themeShade="BF"/>
+          <w:lang w:eastAsia="es-AR"/>
+        </w:rPr>
+        <w:t>clases</w:t>
+      </w:r>
+      <w:r>
+        <w:rPr>
+          <w:b/>
+          <w:i/>
+          <w:noProof/>
+          <w:color w:val="76923C" w:themeColor="accent3" w:themeShade="BF"/>
+          <w:lang w:eastAsia="es-AR"/>
+        </w:rPr>
+        <w:t xml:space="preserve"> </w:t>
+      </w:r>
+      <w:r>
+        <w:rPr>
+          <w:b/>
+          <w:i/>
+          <w:noProof/>
+          <w:color w:val="76923C" w:themeColor="accent3" w:themeShade="BF"/>
+          <w:lang w:eastAsia="es-AR"/>
+        </w:rPr>
+        <w:t xml:space="preserve">general </w:t>
+      </w:r>
+      <w:r>
+        <w:rPr>
+          <w:b/>
+          <w:i/>
+          <w:noProof/>
+          <w:color w:val="76923C" w:themeColor="accent3" w:themeShade="BF"/>
+          <w:lang w:eastAsia="es-AR"/>
+        </w:rPr>
+        <w:t>(en desarrollo)</w:t>
+      </w:r>
+    </w:p>
+    <w:p>
+      <w:pPr>
         <w:rPr>
           <w:b/>
           <w:color w:val="76923C" w:themeColor="accent3" w:themeShade="BF"/>
@@ -1549,126 +1572,63 @@
           <w:lang w:val="es-ES"/>
         </w:rPr>
       </w:pPr>
-    </w:p>
-    <w:p>
-      <w:pPr>
-        <w:rPr>
-          <w:b/>
+      <w:r>
+        <w:rPr>
+          <w:b/>
+          <w:noProof/>
           <w:color w:val="76923C" w:themeColor="accent3" w:themeShade="BF"/>
           <w:sz w:val="28"/>
-          <w:lang w:val="es-ES"/>
-        </w:rPr>
-      </w:pPr>
-    </w:p>
-    <w:p>
-      <w:pPr>
-        <w:rPr>
-          <w:b/>
-          <w:color w:val="76923C" w:themeColor="accent3" w:themeShade="BF"/>
-          <w:sz w:val="28"/>
-          <w:lang w:val="es-ES"/>
-        </w:rPr>
-      </w:pPr>
-    </w:p>
-    <w:p>
-      <w:pPr>
-        <w:rPr>
-          <w:b/>
-          <w:color w:val="76923C" w:themeColor="accent3" w:themeShade="BF"/>
-          <w:sz w:val="28"/>
-          <w:lang w:val="es-ES"/>
-        </w:rPr>
-      </w:pPr>
-    </w:p>
-    <w:p>
-      <w:pPr>
-        <w:rPr>
-          <w:b/>
-          <w:color w:val="76923C" w:themeColor="accent3" w:themeShade="BF"/>
-          <w:sz w:val="28"/>
-          <w:lang w:val="es-ES"/>
-        </w:rPr>
-      </w:pPr>
-    </w:p>
-    <w:p>
-      <w:pPr>
-        <w:rPr>
-          <w:b/>
-          <w:color w:val="76923C" w:themeColor="accent3" w:themeShade="BF"/>
-          <w:sz w:val="28"/>
-          <w:lang w:val="es-ES"/>
-        </w:rPr>
-      </w:pPr>
-    </w:p>
-    <w:p>
-      <w:pPr>
-        <w:rPr>
-          <w:b/>
-          <w:color w:val="76923C" w:themeColor="accent3" w:themeShade="BF"/>
-          <w:sz w:val="28"/>
-          <w:lang w:val="es-ES"/>
-        </w:rPr>
-      </w:pPr>
-    </w:p>
-    <w:p>
-      <w:pPr>
-        <w:rPr>
-          <w:b/>
-          <w:color w:val="76923C" w:themeColor="accent3" w:themeShade="BF"/>
-          <w:sz w:val="28"/>
-          <w:lang w:val="es-ES"/>
-        </w:rPr>
-      </w:pPr>
-    </w:p>
-    <w:p>
-      <w:pPr>
-        <w:rPr>
-          <w:b/>
-          <w:color w:val="76923C" w:themeColor="accent3" w:themeShade="BF"/>
-          <w:sz w:val="28"/>
-          <w:lang w:val="es-ES"/>
-        </w:rPr>
-      </w:pPr>
-    </w:p>
-    <w:p>
-      <w:pPr>
-        <w:rPr>
-          <w:b/>
-          <w:color w:val="76923C" w:themeColor="accent3" w:themeShade="BF"/>
-          <w:sz w:val="28"/>
-          <w:lang w:val="es-ES"/>
-        </w:rPr>
-      </w:pPr>
-    </w:p>
-    <w:p>
-      <w:pPr>
-        <w:rPr>
-          <w:b/>
-          <w:color w:val="76923C" w:themeColor="accent3" w:themeShade="BF"/>
-          <w:sz w:val="28"/>
-          <w:lang w:val="es-ES"/>
-        </w:rPr>
-      </w:pPr>
-    </w:p>
-    <w:p>
-      <w:pPr>
-        <w:rPr>
-          <w:b/>
-          <w:color w:val="76923C" w:themeColor="accent3" w:themeShade="BF"/>
-          <w:sz w:val="28"/>
-          <w:lang w:val="es-ES"/>
-        </w:rPr>
-      </w:pPr>
-    </w:p>
-    <w:p>
-      <w:pPr>
-        <w:rPr>
-          <w:b/>
-          <w:color w:val="76923C" w:themeColor="accent3" w:themeShade="BF"/>
-          <w:sz w:val="28"/>
-          <w:lang w:val="es-ES"/>
-        </w:rPr>
-      </w:pPr>
+          <w:lang w:eastAsia="es-AR"/>
+        </w:rPr>
+        <w:drawing>
+          <wp:inline distT="0" distB="0" distL="0" distR="0">
+            <wp:extent cx="8337286" cy="4667693"/>
+            <wp:effectExtent l="0" t="0" r="6985" b="0"/>
+            <wp:docPr id="2" name="0 Imagen"/>
+            <wp:cNvGraphicFramePr>
+              <a:graphicFrameLocks xmlns:a="http://schemas.openxmlformats.org/drawingml/2006/main" noChangeAspect="1"/>
+            </wp:cNvGraphicFramePr>
+            <a:graphic xmlns:a="http://schemas.openxmlformats.org/drawingml/2006/main">
+              <a:graphicData uri="http://schemas.openxmlformats.org/drawingml/2006/picture">
+                <pic:pic xmlns:pic="http://schemas.openxmlformats.org/drawingml/2006/picture">
+                  <pic:nvPicPr>
+                    <pic:cNvPr id="0" name="TrucoDiagramaClasesGeneral.png"/>
+                    <pic:cNvPicPr/>
+                  </pic:nvPicPr>
+                  <pic:blipFill rotWithShape="1">
+                    <a:blip r:embed="rId8" cstate="print">
+                      <a:extLst>
+                        <a:ext uri="{28A0092B-C50C-407E-A947-70E740481C1C}">
+                          <a14:useLocalDpi xmlns:a14="http://schemas.microsoft.com/office/drawing/2010/main" val="0"/>
+                        </a:ext>
+                      </a:extLst>
+                    </a:blip>
+                    <a:srcRect l="956" t="3709" r="898" b="3434"/>
+                    <a:stretch/>
+                  </pic:blipFill>
+                  <pic:spPr bwMode="auto">
+                    <a:xfrm>
+                      <a:off x="0" y="0"/>
+                      <a:ext cx="8337286" cy="4667693"/>
+                    </a:xfrm>
+                    <a:prstGeom prst="rect">
+                      <a:avLst/>
+                    </a:prstGeom>
+                    <a:ln>
+                      <a:noFill/>
+                    </a:ln>
+                    <a:extLst>
+                      <a:ext uri="{53640926-AAD7-44D8-BBD7-CCE9431645EC}">
+                        <a14:shadowObscured xmlns:a14="http://schemas.microsoft.com/office/drawing/2010/main"/>
+                      </a:ext>
+                    </a:extLst>
+                  </pic:spPr>
+                </pic:pic>
+              </a:graphicData>
+            </a:graphic>
+          </wp:inline>
+        </w:drawing>
+      </w:r>
     </w:p>
     <w:p>
       <w:pPr>
@@ -1767,7 +1727,7 @@
                     <pic:cNvPicPr/>
                   </pic:nvPicPr>
                   <pic:blipFill rotWithShape="1">
-                    <a:blip r:embed="rId8" cstate="print">
+                    <a:blip r:embed="rId9" cstate="print">
                       <a:extLst>
                         <a:ext uri="{28A0092B-C50C-407E-A947-70E740481C1C}">
                           <a14:useLocalDpi xmlns:a14="http://schemas.microsoft.com/office/drawing/2010/main" val="0"/>
@@ -1842,17 +1802,7 @@
           <w:color w:val="76923C" w:themeColor="accent3" w:themeShade="BF"/>
           <w:lang w:eastAsia="es-AR"/>
         </w:rPr>
-        <w:t xml:space="preserve">Diagrama de </w:t>
-      </w:r>
-      <w:r>
-        <w:rPr>
-          <w:b/>
-          <w:i/>
-          <w:noProof/>
-          <w:color w:val="76923C" w:themeColor="accent3" w:themeShade="BF"/>
-          <w:lang w:eastAsia="es-AR"/>
-        </w:rPr>
-        <w:t>paquete</w:t>
+        <w:t>Diagrama de paquete</w:t>
       </w:r>
       <w:r>
         <w:rPr>
@@ -1907,7 +1857,7 @@
                     <pic:cNvPicPr/>
                   </pic:nvPicPr>
                   <pic:blipFill rotWithShape="1">
-                    <a:blip r:embed="rId9">
+                    <a:blip r:embed="rId10">
                       <a:extLst>
                         <a:ext uri="{28A0092B-C50C-407E-A947-70E740481C1C}">
                           <a14:useLocalDpi xmlns:a14="http://schemas.microsoft.com/office/drawing/2010/main" val="0"/>
@@ -1949,8 +1899,6 @@
           <w:sz w:val="28"/>
         </w:rPr>
       </w:pPr>
-      <w:bookmarkStart w:id="4" w:name="_GoBack"/>
-      <w:bookmarkEnd w:id="4"/>
       <w:r>
         <w:rPr>
           <w:b/>
@@ -2027,7 +1975,7 @@
                     <pic:cNvPicPr/>
                   </pic:nvPicPr>
                   <pic:blipFill rotWithShape="1">
-                    <a:blip r:embed="rId10">
+                    <a:blip r:embed="rId11">
                       <a:extLst>
                         <a:ext uri="{28A0092B-C50C-407E-A947-70E740481C1C}">
                           <a14:useLocalDpi xmlns:a14="http://schemas.microsoft.com/office/drawing/2010/main" val="0"/>
@@ -2223,9 +2171,55 @@
         <w:t>.</w:t>
       </w:r>
     </w:p>
+    <w:p>
+      <w:pPr>
+        <w:pStyle w:val="Prrafodelista"/>
+        <w:numPr>
+          <w:ilvl w:val="0"/>
+          <w:numId w:val="2"/>
+        </w:numPr>
+        <w:rPr>
+          <w:lang w:val="es-ES"/>
+        </w:rPr>
+      </w:pPr>
+      <w:proofErr w:type="spellStart"/>
+      <w:r>
+        <w:rPr>
+          <w:lang w:val="es-ES"/>
+        </w:rPr>
+        <w:t>EmptyListException</w:t>
+      </w:r>
+      <w:proofErr w:type="spellEnd"/>
+      <w:r>
+        <w:rPr>
+          <w:lang w:val="es-ES"/>
+        </w:rPr>
+        <w:t>: cuando se quiere obtener una lista característica desarrollada en el juego , se arrojará una excepción si está vacía</w:t>
+      </w:r>
+    </w:p>
+    <w:p>
+      <w:pPr>
+        <w:pStyle w:val="Prrafodelista"/>
+        <w:numPr>
+          <w:ilvl w:val="0"/>
+          <w:numId w:val="2"/>
+        </w:numPr>
+        <w:rPr>
+          <w:lang w:val="es-ES"/>
+        </w:rPr>
+      </w:pPr>
+      <w:r>
+        <w:rPr>
+          <w:lang w:val="es-ES"/>
+        </w:rPr>
+        <w:t>ValueNotFoundException</w:t>
+      </w:r>
+      <w:bookmarkStart w:id="4" w:name="_GoBack"/>
+      <w:bookmarkEnd w:id="4"/>
+    </w:p>
     <w:sectPr>
-      <w:footerReference w:type="default" r:id="rId11"/>
-      <w:headerReference w:type="first" r:id="rId12"/>
+      <w:footerReference w:type="default" r:id="rId12"/>
+      <w:headerReference w:type="first" r:id="rId13"/>
       <w:pgSz w:w="16840" w:h="11907" w:orient="landscape" w:code="9"/>
       <w:pgMar w:top="1701" w:right="1417" w:bottom="1701" w:left="1417" w:header="709" w:footer="709" w:gutter="0"/>
       <w:cols w:space="708"/>

</xml_diff>

<commit_message>
Actualizado informe y removidas excepciones antiguas sin uso
</commit_message>
<xml_diff>
--- a/FonTruco-informe_tp2.docx
+++ b/FonTruco-informe_tp2.docx
@@ -633,8 +633,6 @@
         </w:rPr>
         <w:t>Nota Final:</w:t>
       </w:r>
-      <w:bookmarkStart w:id="4" w:name="_GoBack"/>
-      <w:bookmarkEnd w:id="4"/>
     </w:p>
     <w:p>
       <w:pPr>
@@ -647,6 +645,73 @@
         <w:rPr>
           <w:rFonts w:ascii="Verdana" w:hAnsi="Verdana"/>
           <w:b/>
+          <w:i w:val="0"/>
+          <w:color w:val="76923C" w:themeColor="accent3" w:themeShade="BF"/>
+          <w:sz w:val="28"/>
+          <w:lang w:val="es-ES" w:eastAsia="es-ES" w:bidi="es-ES"/>
+        </w:rPr>
+      </w:pPr>
+      <w:r>
+        <w:rPr>
+          <w:rFonts w:ascii="Verdana" w:hAnsi="Verdana"/>
+          <w:b/>
+          <w:color w:val="76923C" w:themeColor="accent3" w:themeShade="BF"/>
+          <w:sz w:val="24"/>
+          <w:lang w:val="es-ES" w:eastAsia="es-ES" w:bidi="es-ES"/>
+        </w:rPr>
+        <w:t>Entrega</w:t>
+      </w:r>
+      <w:r>
+        <w:rPr>
+          <w:rFonts w:ascii="Verdana" w:hAnsi="Verdana"/>
+          <w:b/>
+          <w:color w:val="76923C" w:themeColor="accent3" w:themeShade="BF"/>
+          <w:sz w:val="28"/>
+          <w:lang w:val="es-ES" w:eastAsia="es-ES" w:bidi="es-ES"/>
+        </w:rPr>
+        <w:t xml:space="preserve"> </w:t>
+      </w:r>
+      <w:r>
+        <w:rPr>
+          <w:rFonts w:ascii="Verdana" w:hAnsi="Verdana"/>
+          <w:b/>
+          <w:color w:val="76923C" w:themeColor="accent3" w:themeShade="BF"/>
+          <w:sz w:val="24"/>
+          <w:lang w:val="es-ES" w:eastAsia="es-ES" w:bidi="es-ES"/>
+        </w:rPr>
+        <w:t>Nº</w:t>
+      </w:r>
+      <w:r>
+        <w:rPr>
+          <w:rFonts w:ascii="Verdana" w:hAnsi="Verdana"/>
+          <w:b/>
+          <w:color w:val="76923C" w:themeColor="accent3" w:themeShade="BF"/>
+          <w:sz w:val="28"/>
+          <w:lang w:val="es-ES" w:eastAsia="es-ES" w:bidi="es-ES"/>
+        </w:rPr>
+        <w:t>:</w:t>
+      </w:r>
+      <w:r>
+        <w:rPr>
+          <w:rFonts w:ascii="Verdana" w:hAnsi="Verdana"/>
+          <w:color w:val="76923C" w:themeColor="accent3" w:themeShade="BF"/>
+          <w:sz w:val="32"/>
+          <w:lang w:val="es-ES" w:eastAsia="es-ES" w:bidi="es-ES"/>
+        </w:rPr>
+        <w:t xml:space="preserve"> </w:t>
+      </w:r>
+    </w:p>
+    <w:p>
+      <w:pPr>
+        <w:pStyle w:val="Subttulo"/>
+        <w:keepNext w:val="0"/>
+        <w:keepLines w:val="0"/>
+        <w:widowControl w:val="0"/>
+        <w:spacing w:before="120"/>
+        <w:contextualSpacing w:val="0"/>
+        <w:rPr>
+          <w:rFonts w:ascii="Verdana" w:hAnsi="Verdana"/>
+          <w:b/>
           <w:color w:val="76923C" w:themeColor="accent3" w:themeShade="BF"/>
           <w:sz w:val="28"/>
           <w:szCs w:val="24"/>
@@ -655,103 +720,12 @@
       </w:pPr>
       <w:r>
         <w:rPr>
-          <w:rFonts w:ascii="Verdana" w:hAnsi="Verdana"/>
-          <w:b/>
-          <w:color w:val="76923C" w:themeColor="accent3" w:themeShade="BF"/>
-          <w:sz w:val="24"/>
-          <w:lang w:val="es-ES" w:eastAsia="es-ES" w:bidi="es-ES"/>
-        </w:rPr>
-        <w:t>Entrega</w:t>
-      </w:r>
-      <w:r>
-        <w:rPr>
-          <w:rFonts w:ascii="Verdana" w:hAnsi="Verdana"/>
           <w:b/>
           <w:color w:val="76923C" w:themeColor="accent3" w:themeShade="BF"/>
           <w:sz w:val="28"/>
-          <w:lang w:val="es-ES" w:eastAsia="es-ES" w:bidi="es-ES"/>
-        </w:rPr>
-        <w:t xml:space="preserve"> </w:t>
-      </w:r>
-      <w:r>
-        <w:rPr>
-          <w:rFonts w:ascii="Verdana" w:hAnsi="Verdana"/>
-          <w:b/>
-          <w:color w:val="76923C" w:themeColor="accent3" w:themeShade="BF"/>
-          <w:sz w:val="24"/>
-          <w:lang w:val="es-ES" w:eastAsia="es-ES" w:bidi="es-ES"/>
-        </w:rPr>
-        <w:t>Nº</w:t>
-      </w:r>
-      <w:r>
-        <w:rPr>
-          <w:rFonts w:ascii="Verdana" w:hAnsi="Verdana"/>
-          <w:b/>
-          <w:color w:val="76923C" w:themeColor="accent3" w:themeShade="BF"/>
-          <w:sz w:val="28"/>
-          <w:lang w:val="es-ES" w:eastAsia="es-ES" w:bidi="es-ES"/>
-        </w:rPr>
-        <w:t>:</w:t>
-      </w:r>
-      <w:r>
-        <w:rPr>
-          <w:rFonts w:ascii="Verdana" w:hAnsi="Verdana"/>
-          <w:color w:val="76923C" w:themeColor="accent3" w:themeShade="BF"/>
-          <w:sz w:val="32"/>
-          <w:lang w:val="es-ES" w:eastAsia="es-ES" w:bidi="es-ES"/>
-        </w:rPr>
-        <w:t xml:space="preserve"> </w:t>
-      </w:r>
-      <w:r>
-        <w:rPr>
-          <w:rFonts w:ascii="Verdana" w:hAnsi="Verdana"/>
-          <w:b/>
-          <w:i w:val="0"/>
-          <w:color w:val="76923C" w:themeColor="accent3" w:themeShade="BF"/>
-          <w:sz w:val="28"/>
-          <w:lang w:val="es-ES" w:eastAsia="es-ES" w:bidi="es-ES"/>
-        </w:rPr>
-        <w:t>1</w:t>
-      </w:r>
-    </w:p>
-    <w:p>
-      <w:pPr>
-        <w:rPr>
-          <w:b/>
-          <w:i/>
-          <w:color w:val="76923C" w:themeColor="accent3" w:themeShade="BF"/>
-          <w:sz w:val="28"/>
-          <w:lang w:val="es-ES"/>
-        </w:rPr>
-      </w:pPr>
-      <w:r>
-        <w:rPr>
-          <w:b/>
-          <w:i/>
-          <w:color w:val="76923C" w:themeColor="accent3" w:themeShade="BF"/>
-          <w:sz w:val="28"/>
           <w:lang w:val="es-ES"/>
         </w:rPr>
         <w:lastRenderedPageBreak/>
-        <w:t>//Supuestos</w:t>
-      </w:r>
-    </w:p>
-    <w:p>
-      <w:pPr>
-        <w:rPr>
-          <w:b/>
-          <w:color w:val="76923C" w:themeColor="accent3" w:themeShade="BF"/>
-          <w:sz w:val="28"/>
-          <w:lang w:val="es-ES"/>
-        </w:rPr>
-      </w:pPr>
-      <w:r>
-        <w:rPr>
-          <w:b/>
-          <w:color w:val="76923C" w:themeColor="accent3" w:themeShade="BF"/>
-          <w:sz w:val="28"/>
-          <w:lang w:val="es-ES"/>
-        </w:rPr>
         <w:t>Modelo de dominio</w:t>
       </w:r>
     </w:p>
@@ -815,6 +789,56 @@
     </w:p>
     <w:p>
       <w:pPr>
+        <w:jc w:val="both"/>
+        <w:rPr>
+          <w:i/>
+          <w:noProof/>
+          <w:lang w:eastAsia="es-AR"/>
+        </w:rPr>
+      </w:pPr>
+      <w:r>
+        <w:rPr>
+          <w:i/>
+          <w:noProof/>
+          <w:lang w:eastAsia="es-AR"/>
+        </w:rPr>
+        <w:t xml:space="preserve">Aquellas notaciones aparecidas con </w:t>
+      </w:r>
+      <w:r>
+        <w:rPr>
+          <w:i/>
+          <w:noProof/>
+          <w:lang w:eastAsia="es-AR"/>
+        </w:rPr>
+        <w:t>cursiva</w:t>
+      </w:r>
+      <w:r>
+        <w:rPr>
+          <w:i/>
+          <w:noProof/>
+          <w:lang w:eastAsia="es-AR"/>
+        </w:rPr>
+        <w:t xml:space="preserve"> en lineas generales representan </w:t>
+      </w:r>
+      <w:r>
+        <w:rPr>
+          <w:i/>
+          <w:noProof/>
+          <w:lang w:eastAsia="es-AR"/>
+        </w:rPr>
+        <w:t xml:space="preserve">patrones de diseño </w:t>
+      </w:r>
+      <w:r>
+        <w:rPr>
+          <w:i/>
+          <w:noProof/>
+          <w:lang w:eastAsia="es-AR"/>
+        </w:rPr>
+        <w:t>dentro del modelo planteado.</w:t>
+      </w:r>
+    </w:p>
+    <w:p>
+      <w:pPr>
         <w:rPr>
           <w:sz w:val="24"/>
           <w:lang w:val="es-ES"/>
@@ -862,99 +886,549 @@
           <w:sz w:val="24"/>
           <w:lang w:val="es-ES"/>
         </w:rPr>
+        <w:t xml:space="preserve">, </w:t>
+      </w:r>
+      <w:r>
+        <w:rPr>
+          <w:sz w:val="24"/>
+          <w:lang w:val="es-ES"/>
+        </w:rPr>
+        <w:t xml:space="preserve">que sería el nivel más “alto” encargado del manejo del partido genérico en desarrollo, luego continua con una </w:t>
+      </w:r>
+      <w:r>
+        <w:rPr>
+          <w:b/>
+          <w:sz w:val="24"/>
+          <w:lang w:val="es-ES"/>
+        </w:rPr>
+        <w:t>Ronda</w:t>
+      </w:r>
+      <w:r>
+        <w:rPr>
+          <w:sz w:val="24"/>
+          <w:lang w:val="es-ES"/>
+        </w:rPr>
+        <w:t xml:space="preserve">, con sus variantes de </w:t>
+      </w:r>
+      <w:proofErr w:type="spellStart"/>
+      <w:r>
+        <w:rPr>
+          <w:b/>
+          <w:sz w:val="24"/>
+          <w:lang w:val="es-ES"/>
+        </w:rPr>
+        <w:t>Ronda</w:t>
+      </w:r>
+      <w:r>
+        <w:rPr>
+          <w:b/>
+          <w:sz w:val="24"/>
+          <w:lang w:val="es-ES"/>
+        </w:rPr>
+        <w:t>Redonda</w:t>
+      </w:r>
+      <w:proofErr w:type="spellEnd"/>
+      <w:r>
+        <w:rPr>
+          <w:sz w:val="24"/>
+          <w:lang w:val="es-ES"/>
+        </w:rPr>
+        <w:t xml:space="preserve"> o el caso </w:t>
+      </w:r>
+      <w:proofErr w:type="spellStart"/>
+      <w:r>
+        <w:rPr>
+          <w:b/>
+          <w:sz w:val="24"/>
+          <w:lang w:val="es-ES"/>
+        </w:rPr>
+        <w:t>Ronda</w:t>
+      </w:r>
+      <w:r>
+        <w:rPr>
+          <w:b/>
+          <w:sz w:val="24"/>
+          <w:lang w:val="es-ES"/>
+        </w:rPr>
+        <w:t>PicaPica</w:t>
+      </w:r>
+      <w:proofErr w:type="spellEnd"/>
+      <w:r>
+        <w:rPr>
+          <w:sz w:val="24"/>
+          <w:lang w:val="es-ES"/>
+        </w:rPr>
+        <w:t xml:space="preserve"> para el caso de 3vs3 posible, que trabaja con las rondas que trascurren durante el partido, </w:t>
+      </w:r>
+      <w:r>
+        <w:rPr>
+          <w:sz w:val="24"/>
+          <w:lang w:val="es-ES"/>
+        </w:rPr>
+        <w:t xml:space="preserve">y conjunto a la ronda que se esté jugando corresponden una lista de </w:t>
+      </w:r>
+      <w:r>
+        <w:rPr>
+          <w:b/>
+          <w:sz w:val="24"/>
+          <w:lang w:val="es-ES"/>
+        </w:rPr>
+        <w:t>Vuelta</w:t>
+      </w:r>
+      <w:r>
+        <w:rPr>
+          <w:sz w:val="24"/>
+          <w:lang w:val="es-ES"/>
+        </w:rPr>
+        <w:t>s</w:t>
+      </w:r>
+      <w:r>
+        <w:rPr>
+          <w:sz w:val="24"/>
+          <w:lang w:val="es-ES"/>
+        </w:rPr>
+        <w:t xml:space="preserve">  que pueden ser una, dos o tres según el transcurso de las </w:t>
+      </w:r>
+      <w:r>
+        <w:rPr>
+          <w:b/>
+          <w:sz w:val="24"/>
+          <w:lang w:val="es-ES"/>
+        </w:rPr>
+        <w:t>Accion</w:t>
+      </w:r>
+      <w:r>
+        <w:rPr>
+          <w:sz w:val="24"/>
+          <w:lang w:val="es-ES"/>
+        </w:rPr>
+        <w:t xml:space="preserve">es desarrollas durante la ronda, </w:t>
+      </w:r>
+      <w:r>
+        <w:rPr>
+          <w:sz w:val="24"/>
+          <w:lang w:val="es-ES"/>
+        </w:rPr>
+        <w:t xml:space="preserve">y finalmente una clase </w:t>
+      </w:r>
+      <w:r>
+        <w:rPr>
+          <w:b/>
+          <w:sz w:val="24"/>
+          <w:lang w:val="es-ES"/>
+        </w:rPr>
+        <w:t>Mano</w:t>
+      </w:r>
+      <w:r>
+        <w:rPr>
+          <w:sz w:val="24"/>
+          <w:lang w:val="es-ES"/>
+        </w:rPr>
+        <w:t xml:space="preserve"> donde los </w:t>
+      </w:r>
+      <w:r>
+        <w:rPr>
+          <w:b/>
+          <w:sz w:val="24"/>
+          <w:lang w:val="es-ES"/>
+        </w:rPr>
+        <w:t>Jugador</w:t>
+      </w:r>
+      <w:r>
+        <w:rPr>
+          <w:sz w:val="24"/>
+          <w:lang w:val="es-ES"/>
+        </w:rPr>
+        <w:t>es</w:t>
+      </w:r>
+      <w:r>
+        <w:rPr>
+          <w:sz w:val="24"/>
+          <w:lang w:val="es-ES"/>
+        </w:rPr>
         <w:t xml:space="preserve"> </w:t>
       </w:r>
       <w:r>
         <w:rPr>
+          <w:sz w:val="24"/>
+          <w:lang w:val="es-ES"/>
+        </w:rPr>
+        <w:t xml:space="preserve"> tendrían y </w:t>
+      </w:r>
+      <w:r>
+        <w:rPr>
+          <w:sz w:val="24"/>
+          <w:lang w:val="es-ES"/>
+        </w:rPr>
+        <w:t xml:space="preserve">bajarían sus cartas. En cuanto a los jugadores, se optó por la posible creación de </w:t>
+      </w:r>
+      <w:r>
+        <w:rPr>
+          <w:b/>
+          <w:sz w:val="24"/>
+          <w:lang w:val="es-ES"/>
+        </w:rPr>
+        <w:t>JugadorHumano</w:t>
+      </w:r>
+      <w:r>
+        <w:rPr>
+          <w:sz w:val="24"/>
+          <w:lang w:val="es-ES"/>
+        </w:rPr>
+        <w:t xml:space="preserve"> o </w:t>
+      </w:r>
+      <w:r>
+        <w:rPr>
+          <w:b/>
+          <w:sz w:val="24"/>
+          <w:lang w:val="es-ES"/>
+        </w:rPr>
+        <w:t>JugadorVirtual</w:t>
+      </w:r>
+      <w:r>
+        <w:rPr>
+          <w:sz w:val="24"/>
+          <w:lang w:val="es-ES"/>
+        </w:rPr>
+        <w:t xml:space="preserve">, referenciando en el primer caso a personas, y en el segundo a una maquina con inteligencia artificial </w:t>
+      </w:r>
+      <w:r>
+        <w:rPr>
+          <w:sz w:val="24"/>
+          <w:lang w:val="es-ES"/>
+        </w:rPr>
+        <w:t>mínima</w:t>
+      </w:r>
+      <w:r>
+        <w:rPr>
+          <w:sz w:val="24"/>
+          <w:lang w:val="es-ES"/>
+        </w:rPr>
+        <w:t>, que no termino de ser completamente funcional</w:t>
+      </w:r>
+      <w:r>
+        <w:rPr>
+          <w:sz w:val="24"/>
+          <w:lang w:val="es-ES"/>
+        </w:rPr>
+        <w:t>.</w:t>
+      </w:r>
+      <w:r>
+        <w:rPr>
+          <w:sz w:val="24"/>
+          <w:lang w:val="es-ES"/>
+        </w:rPr>
+        <w:t xml:space="preserve"> Estos a su misma vez pueden trabajar individualmente o colaborar en un juego </w:t>
+      </w:r>
+      <w:r>
+        <w:rPr>
+          <w:sz w:val="24"/>
+          <w:lang w:val="es-ES"/>
+        </w:rPr>
+        <w:t xml:space="preserve">dentro de un </w:t>
+      </w:r>
+      <w:r>
+        <w:rPr>
+          <w:b/>
+          <w:sz w:val="24"/>
+          <w:lang w:val="es-ES"/>
+        </w:rPr>
+        <w:t>Equipo</w:t>
+      </w:r>
+      <w:r>
+        <w:rPr>
+          <w:sz w:val="24"/>
+          <w:lang w:val="es-ES"/>
+        </w:rPr>
+        <w:t>.</w:t>
+      </w:r>
+    </w:p>
+    <w:p>
+      <w:pPr>
+        <w:rPr>
+          <w:sz w:val="24"/>
+          <w:lang w:val="es-ES"/>
+        </w:rPr>
+      </w:pPr>
+      <w:r>
+        <w:rPr>
+          <w:sz w:val="24"/>
+          <w:lang w:val="es-ES"/>
+        </w:rPr>
+        <w:t xml:space="preserve">Saliendo fuera del incremento del juego, existen otras clases principales como </w:t>
+      </w:r>
+      <w:r>
+        <w:rPr>
+          <w:b/>
+          <w:sz w:val="24"/>
+          <w:lang w:val="es-ES"/>
+        </w:rPr>
+        <w:t>Carta</w:t>
+      </w:r>
+      <w:r>
+        <w:rPr>
+          <w:sz w:val="24"/>
+          <w:lang w:val="es-ES"/>
+        </w:rPr>
+        <w:t xml:space="preserve"> y </w:t>
+      </w:r>
+      <w:r>
+        <w:rPr>
+          <w:b/>
+          <w:sz w:val="24"/>
+          <w:lang w:val="es-ES"/>
+        </w:rPr>
+        <w:t>Mazo</w:t>
+      </w:r>
+      <w:r>
+        <w:rPr>
+          <w:sz w:val="24"/>
+          <w:lang w:val="es-ES"/>
+        </w:rPr>
+        <w:t>,</w:t>
+      </w:r>
+      <w:r>
+        <w:rPr>
+          <w:sz w:val="24"/>
+          <w:lang w:val="es-ES"/>
+        </w:rPr>
+        <w:t xml:space="preserve"> entidades de las cuales</w:t>
+      </w:r>
+      <w:r>
+        <w:rPr>
+          <w:sz w:val="24"/>
+          <w:lang w:val="es-ES"/>
+        </w:rPr>
+        <w:t xml:space="preserve"> no podría jugarse la partida</w:t>
+      </w:r>
+      <w:r>
+        <w:rPr>
+          <w:sz w:val="24"/>
+          <w:lang w:val="es-ES"/>
+        </w:rPr>
+        <w:t xml:space="preserve"> si no existiesen</w:t>
+      </w:r>
+      <w:r>
+        <w:rPr>
+          <w:sz w:val="24"/>
+          <w:lang w:val="es-ES"/>
+        </w:rPr>
+        <w:t xml:space="preserve">. La entidad </w:t>
+      </w:r>
+      <w:r>
+        <w:rPr>
+          <w:b/>
+          <w:sz w:val="24"/>
+          <w:lang w:val="es-ES"/>
+        </w:rPr>
+        <w:t>Carta</w:t>
+      </w:r>
+      <w:r>
+        <w:rPr>
+          <w:sz w:val="24"/>
+          <w:lang w:val="es-ES"/>
+        </w:rPr>
+        <w:t xml:space="preserve"> tiene la posibilidad de crearse con un valor y un tipo de </w:t>
+      </w:r>
+      <w:r>
+        <w:rPr>
+          <w:b/>
+          <w:sz w:val="24"/>
+          <w:lang w:val="es-ES"/>
+        </w:rPr>
+        <w:t>Palo</w:t>
+      </w:r>
+      <w:r>
+        <w:rPr>
+          <w:sz w:val="24"/>
+          <w:lang w:val="es-ES"/>
+        </w:rPr>
+        <w:t xml:space="preserve">, para denotar su importancia en el truco  según las reglas establecidas. Todas las cartas inicializadas por “default” en un </w:t>
+      </w:r>
+      <w:r>
+        <w:rPr>
+          <w:b/>
+          <w:sz w:val="24"/>
+          <w:lang w:val="es-ES"/>
+        </w:rPr>
+        <w:t>Mazo</w:t>
+      </w:r>
+      <w:r>
+        <w:rPr>
+          <w:sz w:val="24"/>
+          <w:lang w:val="es-ES"/>
+        </w:rPr>
+        <w:t xml:space="preserve"> conocido de 40 cartas (españolas si se quiere), son, valga la redundancia, creadas por una clase </w:t>
+      </w:r>
+      <w:r>
+        <w:rPr>
+          <w:b/>
+          <w:sz w:val="24"/>
+          <w:lang w:val="es-ES"/>
+        </w:rPr>
+        <w:t>Mazo</w:t>
+      </w:r>
+      <w:r>
+        <w:rPr>
+          <w:sz w:val="24"/>
+          <w:lang w:val="es-ES"/>
+        </w:rPr>
+        <w:t>, teniendo este la posibilidad de repartir cartas</w:t>
+      </w:r>
+      <w:r>
+        <w:rPr>
+          <w:sz w:val="24"/>
+          <w:lang w:val="es-ES"/>
+        </w:rPr>
+        <w:t xml:space="preserve"> y mezclarse cuando se necesite</w:t>
+      </w:r>
+      <w:r>
+        <w:rPr>
+          <w:sz w:val="24"/>
+          <w:lang w:val="es-ES"/>
+        </w:rPr>
+        <w:t xml:space="preserve"> principalmente.</w:t>
+      </w:r>
+      <w:r>
+        <w:rPr>
+          <w:sz w:val="24"/>
+          <w:lang w:val="es-ES"/>
+        </w:rPr>
+        <w:t xml:space="preserve"> Las </w:t>
+      </w:r>
+      <w:r>
+        <w:rPr>
+          <w:b/>
+          <w:sz w:val="24"/>
+          <w:lang w:val="es-ES"/>
+        </w:rPr>
+        <w:t>Carta</w:t>
+      </w:r>
+      <w:r>
+        <w:rPr>
+          <w:sz w:val="24"/>
+          <w:lang w:val="es-ES"/>
+        </w:rPr>
+        <w:t>s</w:t>
+      </w:r>
+      <w:r>
+        <w:rPr>
+          <w:sz w:val="24"/>
+          <w:lang w:val="es-ES"/>
+        </w:rPr>
+        <w:t xml:space="preserve"> por su lado,</w:t>
+      </w:r>
+      <w:r>
+        <w:rPr>
+          <w:sz w:val="24"/>
+          <w:lang w:val="es-ES"/>
+        </w:rPr>
+        <w:t xml:space="preserve"> se subdividen en las “Especiales” por decirlo de alguna forma y las “Normales”</w:t>
+      </w:r>
+      <w:r>
+        <w:rPr>
+          <w:sz w:val="24"/>
+          <w:lang w:val="es-ES"/>
+        </w:rPr>
+        <w:t xml:space="preserve"> (siendo estos tipos de cartas clases aparte)</w:t>
+      </w:r>
+      <w:r>
+        <w:rPr>
+          <w:sz w:val="24"/>
+          <w:lang w:val="es-ES"/>
+        </w:rPr>
+        <w:t xml:space="preserve"> </w:t>
+      </w:r>
+      <w:r>
+        <w:rPr>
+          <w:sz w:val="24"/>
+          <w:lang w:val="es-ES"/>
+        </w:rPr>
+        <w:t>e</w:t>
+      </w:r>
+      <w:r>
+        <w:rPr>
+          <w:sz w:val="24"/>
+          <w:lang w:val="es-ES"/>
+        </w:rPr>
+        <w:t xml:space="preserve"> </w:t>
+      </w:r>
+      <w:r>
+        <w:rPr>
+          <w:sz w:val="24"/>
+          <w:lang w:val="es-ES"/>
+        </w:rPr>
+        <w:t>implementan</w:t>
+      </w:r>
+      <w:r>
+        <w:rPr>
+          <w:sz w:val="24"/>
+          <w:lang w:val="es-ES"/>
+        </w:rPr>
+        <w:t xml:space="preserve"> una interfaz llamada </w:t>
+      </w:r>
+      <w:proofErr w:type="spellStart"/>
+      <w:r>
+        <w:rPr>
+          <w:b/>
+          <w:sz w:val="24"/>
+          <w:lang w:val="es-ES"/>
+        </w:rPr>
+        <w:t>IPeleable</w:t>
+      </w:r>
+      <w:proofErr w:type="spellEnd"/>
+      <w:r>
+        <w:rPr>
+          <w:sz w:val="24"/>
+          <w:lang w:val="es-ES"/>
+        </w:rPr>
+        <w:t>, que permite la implementación</w:t>
+      </w:r>
+      <w:r>
+        <w:rPr>
+          <w:sz w:val="24"/>
+          <w:lang w:val="es-ES"/>
+        </w:rPr>
+        <w:t xml:space="preserve"> de un ganador en relación a una </w:t>
+      </w:r>
+      <w:r>
+        <w:rPr>
+          <w:b/>
+          <w:sz w:val="24"/>
+          <w:lang w:val="es-ES"/>
+        </w:rPr>
+        <w:t>Carta</w:t>
+      </w:r>
+      <w:r>
+        <w:rPr>
+          <w:sz w:val="24"/>
+          <w:lang w:val="es-ES"/>
+        </w:rPr>
+        <w:t xml:space="preserve"> específica contra otra </w:t>
+      </w:r>
+      <w:r>
+        <w:rPr>
+          <w:b/>
+          <w:sz w:val="24"/>
+          <w:lang w:val="es-ES"/>
+        </w:rPr>
+        <w:t>Carta</w:t>
+      </w:r>
+      <w:r>
+        <w:rPr>
+          <w:sz w:val="24"/>
+          <w:lang w:val="es-ES"/>
+        </w:rPr>
+        <w:t xml:space="preserve">, y cada carta correspondiente sabe a quién o no le gana por medio de una implementación de </w:t>
+      </w:r>
+      <w:proofErr w:type="spellStart"/>
+      <w:r>
+        <w:rPr>
           <w:i/>
-          <w:color w:val="A6A6A6" w:themeColor="background1" w:themeShade="A6"/>
-          <w:sz w:val="24"/>
-          <w:lang w:val="es-ES"/>
-        </w:rPr>
-        <w:t>/*</w:t>
-      </w:r>
-      <w:r>
-        <w:rPr>
-          <w:i/>
-          <w:color w:val="A6A6A6" w:themeColor="background1" w:themeShade="A6"/>
-          <w:sz w:val="24"/>
-          <w:lang w:val="es-ES"/>
-        </w:rPr>
-        <w:t>(subdividida en los casos posibles 1vs1, 2vs2, 3vs3</w:t>
-      </w:r>
-      <w:r>
-        <w:rPr>
-          <w:i/>
-          <w:color w:val="A6A6A6" w:themeColor="background1" w:themeShade="A6"/>
-          <w:sz w:val="24"/>
-          <w:lang w:val="es-ES"/>
-        </w:rPr>
-        <w:t>, no se sabe aún si se trabajará con clases individuales o por parámetro saber la cantidad de jugadores</w:t>
-      </w:r>
-      <w:r>
-        <w:rPr>
-          <w:i/>
-          <w:color w:val="A6A6A6" w:themeColor="background1" w:themeShade="A6"/>
-          <w:sz w:val="24"/>
-          <w:lang w:val="es-ES"/>
-        </w:rPr>
-        <w:t>)</w:t>
-      </w:r>
-      <w:r>
-        <w:rPr>
-          <w:i/>
-          <w:color w:val="A6A6A6" w:themeColor="background1" w:themeShade="A6"/>
-          <w:sz w:val="24"/>
-          <w:lang w:val="es-ES"/>
-        </w:rPr>
-        <w:t>*/</w:t>
-      </w:r>
-      <w:r>
-        <w:rPr>
-          <w:color w:val="A6A6A6" w:themeColor="background1" w:themeShade="A6"/>
-          <w:sz w:val="24"/>
-          <w:lang w:val="es-ES"/>
-        </w:rPr>
-        <w:t xml:space="preserve">, </w:t>
-      </w:r>
-      <w:r>
-        <w:rPr>
-          <w:sz w:val="24"/>
-          <w:lang w:val="es-ES"/>
-        </w:rPr>
-        <w:t xml:space="preserve">que sería el nivel más “alto” encargado del manejo del partido genérico en desarrollo, luego continua con una </w:t>
-      </w:r>
-      <w:r>
-        <w:rPr>
-          <w:b/>
-          <w:sz w:val="24"/>
-          <w:lang w:val="es-ES"/>
-        </w:rPr>
-        <w:t>Ronda</w:t>
-      </w:r>
-      <w:r>
-        <w:rPr>
-          <w:sz w:val="24"/>
-          <w:lang w:val="es-ES"/>
-        </w:rPr>
-        <w:t xml:space="preserve">, con sus variantes de </w:t>
-      </w:r>
-      <w:proofErr w:type="spellStart"/>
-      <w:r>
-        <w:rPr>
-          <w:b/>
-          <w:sz w:val="24"/>
-          <w:lang w:val="es-ES"/>
-        </w:rPr>
-        <w:t>Ronda</w:t>
-      </w:r>
-      <w:r>
-        <w:rPr>
-          <w:b/>
-          <w:sz w:val="24"/>
-          <w:lang w:val="es-ES"/>
-        </w:rPr>
-        <w:t>Redonda</w:t>
+          <w:sz w:val="24"/>
+          <w:lang w:val="es-ES"/>
+        </w:rPr>
+        <w:t>DoubleDispatch</w:t>
       </w:r>
       <w:proofErr w:type="spellEnd"/>
       <w:r>
@@ -962,239 +1436,7 @@
           <w:sz w:val="24"/>
           <w:lang w:val="es-ES"/>
         </w:rPr>
-        <w:t xml:space="preserve"> o el caso </w:t>
-      </w:r>
-      <w:proofErr w:type="spellStart"/>
-      <w:r>
-        <w:rPr>
-          <w:b/>
-          <w:sz w:val="24"/>
-          <w:lang w:val="es-ES"/>
-        </w:rPr>
-        <w:t>Ronda</w:t>
-      </w:r>
-      <w:r>
-        <w:rPr>
-          <w:b/>
-          <w:sz w:val="24"/>
-          <w:lang w:val="es-ES"/>
-        </w:rPr>
-        <w:t>PicaPica</w:t>
-      </w:r>
-      <w:proofErr w:type="spellEnd"/>
-      <w:r>
-        <w:rPr>
-          <w:sz w:val="24"/>
-          <w:lang w:val="es-ES"/>
-        </w:rPr>
-        <w:t xml:space="preserve"> para el caso de 3vs3 posible, que trabaja con las rondas que trascurren durante el partido, y finalmente una clase </w:t>
-      </w:r>
-      <w:r>
-        <w:rPr>
-          <w:b/>
-          <w:sz w:val="24"/>
-          <w:lang w:val="es-ES"/>
-        </w:rPr>
-        <w:t>Mano</w:t>
-      </w:r>
-      <w:r>
-        <w:rPr>
-          <w:sz w:val="24"/>
-          <w:lang w:val="es-ES"/>
-        </w:rPr>
-        <w:t xml:space="preserve"> donde los jugadores bajarían sus cartas y elegirían la producción de una </w:t>
-      </w:r>
-      <w:r>
-        <w:rPr>
-          <w:b/>
-          <w:sz w:val="24"/>
-          <w:lang w:val="es-ES"/>
-        </w:rPr>
-        <w:t>Acción</w:t>
-      </w:r>
-      <w:r>
-        <w:rPr>
-          <w:sz w:val="24"/>
-          <w:lang w:val="es-ES"/>
-        </w:rPr>
-        <w:t xml:space="preserve"> (ya sea cantar Truco, Envido, etc.). En cuanto a los jugadores, se optó por la posible creación de </w:t>
-      </w:r>
-      <w:r>
-        <w:rPr>
-          <w:b/>
-          <w:sz w:val="24"/>
-          <w:lang w:val="es-ES"/>
-        </w:rPr>
-        <w:t>JugadorHumano</w:t>
-      </w:r>
-      <w:r>
-        <w:rPr>
-          <w:sz w:val="24"/>
-          <w:lang w:val="es-ES"/>
-        </w:rPr>
-        <w:t xml:space="preserve"> o </w:t>
-      </w:r>
-      <w:r>
-        <w:rPr>
-          <w:b/>
-          <w:sz w:val="24"/>
-          <w:lang w:val="es-ES"/>
-        </w:rPr>
-        <w:t>JugadorVirtual</w:t>
-      </w:r>
-      <w:r>
-        <w:rPr>
-          <w:sz w:val="24"/>
-          <w:lang w:val="es-ES"/>
-        </w:rPr>
-        <w:t xml:space="preserve">, referenciando en el primer caso a personas, y en el segundo a una maquina con inteligencia artificial </w:t>
-      </w:r>
-      <w:r>
-        <w:rPr>
-          <w:sz w:val="24"/>
-          <w:lang w:val="es-ES"/>
-        </w:rPr>
-        <w:t>mínima</w:t>
-      </w:r>
-      <w:r>
-        <w:rPr>
-          <w:sz w:val="24"/>
-          <w:lang w:val="es-ES"/>
-        </w:rPr>
         <w:t>.</w:t>
-      </w:r>
-      <w:r>
-        <w:rPr>
-          <w:sz w:val="24"/>
-          <w:lang w:val="es-ES"/>
-        </w:rPr>
-        <w:t xml:space="preserve"> Estos a su misma vez pueden trabajar individualmente o colaborar en un juego </w:t>
-      </w:r>
-      <w:r>
-        <w:rPr>
-          <w:sz w:val="24"/>
-          <w:lang w:val="es-ES"/>
-        </w:rPr>
-        <w:t>dentro de un Equipo.</w:t>
-      </w:r>
-    </w:p>
-    <w:p>
-      <w:pPr>
-        <w:rPr>
-          <w:sz w:val="24"/>
-          <w:lang w:val="es-ES"/>
-        </w:rPr>
-      </w:pPr>
-      <w:r>
-        <w:rPr>
-          <w:sz w:val="24"/>
-          <w:lang w:val="es-ES"/>
-        </w:rPr>
-        <w:t xml:space="preserve">Saliendo fuera del incremento del juego, existen otras clases principales como </w:t>
-      </w:r>
-      <w:r>
-        <w:rPr>
-          <w:b/>
-          <w:sz w:val="24"/>
-          <w:lang w:val="es-ES"/>
-        </w:rPr>
-        <w:t>Carta</w:t>
-      </w:r>
-      <w:r>
-        <w:rPr>
-          <w:sz w:val="24"/>
-          <w:lang w:val="es-ES"/>
-        </w:rPr>
-        <w:t xml:space="preserve"> y </w:t>
-      </w:r>
-      <w:r>
-        <w:rPr>
-          <w:b/>
-          <w:sz w:val="24"/>
-          <w:lang w:val="es-ES"/>
-        </w:rPr>
-        <w:t>Mazo</w:t>
-      </w:r>
-      <w:r>
-        <w:rPr>
-          <w:sz w:val="24"/>
-          <w:lang w:val="es-ES"/>
-        </w:rPr>
-        <w:t xml:space="preserve">, vitales en el software armado, ya que sin ellos, no podría jugarse la partida. La entidad </w:t>
-      </w:r>
-      <w:r>
-        <w:rPr>
-          <w:b/>
-          <w:sz w:val="24"/>
-          <w:lang w:val="es-ES"/>
-        </w:rPr>
-        <w:t>Carta</w:t>
-      </w:r>
-      <w:r>
-        <w:rPr>
-          <w:sz w:val="24"/>
-          <w:lang w:val="es-ES"/>
-        </w:rPr>
-        <w:t xml:space="preserve"> tiene la posibilidad de crearse con un valor y un tipo de </w:t>
-      </w:r>
-      <w:r>
-        <w:rPr>
-          <w:b/>
-          <w:sz w:val="24"/>
-          <w:lang w:val="es-ES"/>
-        </w:rPr>
-        <w:t>Palo</w:t>
-      </w:r>
-      <w:r>
-        <w:rPr>
-          <w:sz w:val="24"/>
-          <w:lang w:val="es-ES"/>
-        </w:rPr>
-        <w:t xml:space="preserve">, para denotar su importancia en el truco  según las reglas establecidas. Todas las cartas inicializadas por “default” en un </w:t>
-      </w:r>
-      <w:r>
-        <w:rPr>
-          <w:b/>
-          <w:sz w:val="24"/>
-          <w:lang w:val="es-ES"/>
-        </w:rPr>
-        <w:t>Mazo</w:t>
-      </w:r>
-      <w:r>
-        <w:rPr>
-          <w:sz w:val="24"/>
-          <w:lang w:val="es-ES"/>
-        </w:rPr>
-        <w:t xml:space="preserve"> conocido de 40 cartas (españolas si se quiere), son, valga la redundancia, creadas por una clase </w:t>
-      </w:r>
-      <w:r>
-        <w:rPr>
-          <w:b/>
-          <w:sz w:val="24"/>
-          <w:lang w:val="es-ES"/>
-        </w:rPr>
-        <w:t>Mazo</w:t>
-      </w:r>
-      <w:r>
-        <w:rPr>
-          <w:sz w:val="24"/>
-          <w:lang w:val="es-ES"/>
-        </w:rPr>
-        <w:t>, teniendo este la posibilidad de repartir cartas</w:t>
-      </w:r>
-      <w:r>
-        <w:rPr>
-          <w:sz w:val="24"/>
-          <w:lang w:val="es-ES"/>
-        </w:rPr>
-        <w:t xml:space="preserve"> y mezclarse cuando se necesite</w:t>
-      </w:r>
-      <w:r>
-        <w:rPr>
-          <w:sz w:val="24"/>
-          <w:lang w:val="es-ES"/>
-        </w:rPr>
-        <w:t xml:space="preserve"> principalmente.</w:t>
       </w:r>
     </w:p>
     <w:p>
@@ -1212,28 +1454,30 @@
         <w:lastRenderedPageBreak/>
         <w:t xml:space="preserve">Otras clases importantes de mencionar serán aquellas pertenecientes a </w:t>
       </w:r>
-      <w:r>
-        <w:rPr>
-          <w:b/>
-          <w:sz w:val="24"/>
-          <w:lang w:val="es-ES"/>
-        </w:rPr>
-        <w:t>Acción</w:t>
-      </w:r>
-      <w:r>
-        <w:rPr>
-          <w:sz w:val="24"/>
-          <w:lang w:val="es-ES"/>
-        </w:rPr>
-        <w:t xml:space="preserve"> (ya mencionada), que funcionaran como </w:t>
-      </w:r>
       <w:proofErr w:type="spellStart"/>
       <w:r>
         <w:rPr>
-          <w:sz w:val="24"/>
-          <w:lang w:val="es-ES"/>
-        </w:rPr>
-        <w:t>Decorator</w:t>
+          <w:b/>
+          <w:sz w:val="24"/>
+          <w:lang w:val="es-ES"/>
+        </w:rPr>
+        <w:t>Acci</w:t>
+      </w:r>
+      <w:r>
+        <w:rPr>
+          <w:b/>
+          <w:sz w:val="24"/>
+          <w:lang w:val="es-ES"/>
+        </w:rPr>
+        <w:t>o</w:t>
+      </w:r>
+      <w:r>
+        <w:rPr>
+          <w:b/>
+          <w:sz w:val="24"/>
+          <w:lang w:val="es-ES"/>
+        </w:rPr>
+        <w:t>n</w:t>
       </w:r>
       <w:proofErr w:type="spellEnd"/>
       <w:r>
@@ -1241,42 +1485,28 @@
           <w:sz w:val="24"/>
           <w:lang w:val="es-ES"/>
         </w:rPr>
-        <w:t xml:space="preserve"> (en lo </w:t>
-      </w:r>
-      <w:r>
-        <w:rPr>
-          <w:sz w:val="24"/>
-          <w:lang w:val="es-ES"/>
-        </w:rPr>
-        <w:t>tenido</w:t>
-      </w:r>
-      <w:r>
-        <w:rPr>
-          <w:sz w:val="24"/>
-          <w:lang w:val="es-ES"/>
-        </w:rPr>
-        <w:t xml:space="preserve"> en mente </w:t>
-      </w:r>
-      <w:r>
-        <w:rPr>
-          <w:sz w:val="24"/>
-          <w:lang w:val="es-ES"/>
-        </w:rPr>
-        <w:t>desde</w:t>
-      </w:r>
-      <w:r>
-        <w:rPr>
-          <w:sz w:val="24"/>
-          <w:lang w:val="es-ES"/>
-        </w:rPr>
-        <w:t xml:space="preserve"> un principio), para cantar las posibles variantes para ganar puntos que el juego implica</w:t>
-      </w:r>
-      <w:r>
-        <w:rPr>
-          <w:sz w:val="24"/>
-          <w:lang w:val="es-ES"/>
-        </w:rPr>
-        <w:t xml:space="preserve">, como también será importante el </w:t>
+        <w:t xml:space="preserve"> (ya mencionada),</w:t>
+      </w:r>
+      <w:r>
+        <w:rPr>
+          <w:sz w:val="24"/>
+          <w:lang w:val="es-ES"/>
+        </w:rPr>
+        <w:t xml:space="preserve"> vitales en el software,</w:t>
+      </w:r>
+      <w:r>
+        <w:rPr>
+          <w:sz w:val="24"/>
+          <w:lang w:val="es-ES"/>
+        </w:rPr>
+        <w:t xml:space="preserve"> que funcionaran como </w:t>
+      </w:r>
+      <w:r>
+        <w:rPr>
+          <w:sz w:val="24"/>
+          <w:lang w:val="es-ES"/>
+        </w:rPr>
+        <w:t xml:space="preserve">reguladoras del puntaje de juego durante el transcurso de las rondas. Los usuarios, por medio de la interfaz visual darán a conocer la acción que se quiere realizar y ellas mismas sabrán, por medio de una interfaz llamada </w:t>
       </w:r>
       <w:proofErr w:type="spellStart"/>
       <w:r>
@@ -1285,7 +1515,7 @@
           <w:sz w:val="24"/>
           <w:lang w:val="es-ES"/>
         </w:rPr>
-        <w:t>ComparadorCartas</w:t>
+        <w:t>EstadoAccion</w:t>
       </w:r>
       <w:proofErr w:type="spellEnd"/>
       <w:r>
@@ -1293,74 +1523,84 @@
           <w:sz w:val="24"/>
           <w:lang w:val="es-ES"/>
         </w:rPr>
-        <w:t xml:space="preserve"> que sabe cómo funcionan las reglas de juego </w:t>
-      </w:r>
-      <w:r>
-        <w:rPr>
-          <w:sz w:val="24"/>
-          <w:lang w:val="es-ES"/>
-        </w:rPr>
-        <w:t xml:space="preserve">y que carta le gana a cual otra, como también </w:t>
-      </w:r>
+        <w:t>, como deben procesar el puntaje según qué acción sean y en qué estado estén ellas mism</w:t>
+      </w:r>
+      <w:r>
+        <w:rPr>
+          <w:sz w:val="24"/>
+          <w:lang w:val="es-ES"/>
+        </w:rPr>
+        <w:t xml:space="preserve">as, según las respuestas que se generen de un jugador a otro por medio de la </w:t>
+      </w:r>
+      <w:r>
+        <w:rPr>
+          <w:sz w:val="24"/>
+          <w:lang w:val="es-ES"/>
+        </w:rPr>
+        <w:t>interfaz</w:t>
+      </w:r>
+      <w:r>
+        <w:rPr>
+          <w:sz w:val="24"/>
+          <w:lang w:val="es-ES"/>
+        </w:rPr>
+        <w:t xml:space="preserve"> visual y sus corres</w:t>
+      </w:r>
+      <w:r>
+        <w:rPr>
+          <w:sz w:val="24"/>
+          <w:lang w:val="es-ES"/>
+        </w:rPr>
+        <w:t xml:space="preserve">pondientes controladores. </w:t>
+      </w:r>
+    </w:p>
+    <w:p>
+      <w:pPr>
+        <w:rPr>
+          <w:sz w:val="24"/>
+          <w:lang w:val="es-ES"/>
+        </w:rPr>
+      </w:pPr>
+      <w:r>
+        <w:rPr>
+          <w:sz w:val="24"/>
+          <w:lang w:val="es-ES"/>
+        </w:rPr>
+        <w:t xml:space="preserve">Con lo que respecta a la interfaz visual, no termino subdividiéndose correctamente lo que respecta al MVC pensado prematuramente para el desarrollo de esta misma, sino que la visual tiene una clase </w:t>
+      </w:r>
+      <w:proofErr w:type="spellStart"/>
+      <w:r>
+        <w:rPr>
+          <w:b/>
+          <w:sz w:val="24"/>
+          <w:lang w:val="es-ES"/>
+        </w:rPr>
+        <w:t>ImprimirTablero</w:t>
+      </w:r>
+      <w:proofErr w:type="spellEnd"/>
+      <w:r>
+        <w:rPr>
+          <w:sz w:val="24"/>
+          <w:lang w:val="es-ES"/>
+        </w:rPr>
+        <w:t xml:space="preserve"> (con un patrón de diseño </w:t>
+      </w:r>
+      <w:proofErr w:type="spellStart"/>
       <w:r>
         <w:rPr>
           <w:i/>
           <w:sz w:val="24"/>
           <w:lang w:val="es-ES"/>
         </w:rPr>
-        <w:t>(a desarrollar)</w:t>
-      </w:r>
-      <w:r>
-        <w:rPr>
-          <w:sz w:val="24"/>
-          <w:lang w:val="es-ES"/>
-        </w:rPr>
-        <w:t xml:space="preserve"> debería haber uno encargado de comparar por ejemplo, el Envido.</w:t>
-      </w:r>
-    </w:p>
-    <w:p>
-      <w:pPr>
-        <w:rPr>
-          <w:sz w:val="24"/>
-          <w:lang w:val="es-ES"/>
-        </w:rPr>
-      </w:pPr>
-      <w:r>
-        <w:rPr>
-          <w:sz w:val="24"/>
-          <w:lang w:val="es-ES"/>
-        </w:rPr>
-        <w:t xml:space="preserve">Aquellas otras clases que pueden aparecer en general son reguladores de juego, como los </w:t>
-      </w:r>
-      <w:r>
-        <w:rPr>
-          <w:b/>
-          <w:sz w:val="24"/>
-          <w:lang w:val="es-ES"/>
-        </w:rPr>
-        <w:t>Manejadores</w:t>
-      </w:r>
-      <w:r>
-        <w:rPr>
-          <w:sz w:val="24"/>
-          <w:lang w:val="es-ES"/>
-        </w:rPr>
-        <w:t xml:space="preserve">, que le indican, según corresponda, como deben comportarse o ser algunos objetos (por ejemplo si una </w:t>
-      </w:r>
-      <w:r>
-        <w:rPr>
-          <w:b/>
-          <w:sz w:val="24"/>
-          <w:lang w:val="es-ES"/>
-        </w:rPr>
-        <w:t>Ronda</w:t>
-      </w:r>
-      <w:r>
-        <w:rPr>
-          <w:sz w:val="24"/>
-          <w:lang w:val="es-ES"/>
-        </w:rPr>
-        <w:t xml:space="preserve"> corresponde que sea redonda o picapica). Como también la aparición de una </w:t>
+        <w:t>Singleton</w:t>
+      </w:r>
+      <w:proofErr w:type="spellEnd"/>
+      <w:r>
+        <w:rPr>
+          <w:sz w:val="24"/>
+          <w:lang w:val="es-ES"/>
+        </w:rPr>
+        <w:t xml:space="preserve">), que tiene bastante peso en lo que es reaccionar según las acciones y sus correspondientes </w:t>
       </w:r>
       <w:proofErr w:type="spellStart"/>
       <w:r>
@@ -1369,6 +1609,54 @@
           <w:sz w:val="24"/>
           <w:lang w:val="es-ES"/>
         </w:rPr>
+        <w:t>EventHandlers</w:t>
+      </w:r>
+      <w:proofErr w:type="spellEnd"/>
+      <w:r>
+        <w:rPr>
+          <w:sz w:val="24"/>
+          <w:lang w:val="es-ES"/>
+        </w:rPr>
+        <w:t xml:space="preserve">, lo  cual debería </w:t>
+      </w:r>
+      <w:proofErr w:type="spellStart"/>
+      <w:r>
+        <w:rPr>
+          <w:sz w:val="24"/>
+          <w:lang w:val="es-ES"/>
+        </w:rPr>
+        <w:t>subdivirse</w:t>
+      </w:r>
+      <w:proofErr w:type="spellEnd"/>
+      <w:r>
+        <w:rPr>
+          <w:sz w:val="24"/>
+          <w:lang w:val="es-ES"/>
+        </w:rPr>
+        <w:t xml:space="preserve"> este tipo de responsabilidades en otro paquete.</w:t>
+      </w:r>
+    </w:p>
+    <w:p>
+      <w:pPr>
+        <w:rPr>
+          <w:sz w:val="24"/>
+          <w:lang w:val="es-ES"/>
+        </w:rPr>
+      </w:pPr>
+      <w:r>
+        <w:rPr>
+          <w:sz w:val="24"/>
+          <w:lang w:val="es-ES"/>
+        </w:rPr>
+        <w:t xml:space="preserve">Vale también mencionar la implementación de una </w:t>
+      </w:r>
+      <w:proofErr w:type="spellStart"/>
+      <w:r>
+        <w:rPr>
+          <w:b/>
+          <w:sz w:val="24"/>
+          <w:lang w:val="es-ES"/>
+        </w:rPr>
         <w:t>CircularList</w:t>
       </w:r>
       <w:proofErr w:type="spellEnd"/>
@@ -1377,43 +1665,7 @@
           <w:sz w:val="24"/>
           <w:lang w:val="es-ES"/>
         </w:rPr>
-        <w:t xml:space="preserve"> para la implementación</w:t>
-      </w:r>
-      <w:r>
-        <w:rPr>
-          <w:sz w:val="24"/>
-          <w:lang w:val="es-ES"/>
-        </w:rPr>
-        <w:t xml:space="preserve"> </w:t>
-      </w:r>
-      <w:r>
-        <w:rPr>
-          <w:sz w:val="24"/>
-          <w:lang w:val="es-ES"/>
-        </w:rPr>
-        <w:t xml:space="preserve">de la </w:t>
-      </w:r>
-      <w:r>
-        <w:rPr>
-          <w:b/>
-          <w:sz w:val="24"/>
-          <w:lang w:val="es-ES"/>
-        </w:rPr>
-        <w:t>Ronda</w:t>
-      </w:r>
-      <w:r>
-        <w:rPr>
-          <w:sz w:val="24"/>
-          <w:lang w:val="es-ES"/>
-        </w:rPr>
-        <w:t>.</w:t>
-      </w:r>
-      <w:r>
-        <w:rPr>
-          <w:sz w:val="24"/>
-          <w:lang w:val="es-ES"/>
-        </w:rPr>
-        <w:t xml:space="preserve"> </w:t>
+        <w:t xml:space="preserve"> para el transcurso del juego.</w:t>
       </w:r>
     </w:p>
     <w:p>
@@ -1505,16 +1757,16 @@
           <w:lang w:val="es-ES"/>
         </w:rPr>
       </w:pPr>
-    </w:p>
-    <w:p>
-      <w:pPr>
+      <w:r>
         <w:rPr>
           <w:b/>
           <w:color w:val="76923C" w:themeColor="accent3" w:themeShade="BF"/>
           <w:sz w:val="28"/>
           <w:lang w:val="es-ES"/>
         </w:rPr>
-      </w:pPr>
+        <w:lastRenderedPageBreak/>
+        <w:t>Diagrama de clases</w:t>
+      </w:r>
     </w:p>
     <w:p>
       <w:pPr>
@@ -1528,143 +1780,60 @@
       <w:r>
         <w:rPr>
           <w:b/>
+          <w:noProof/>
           <w:color w:val="76923C" w:themeColor="accent3" w:themeShade="BF"/>
           <w:sz w:val="28"/>
-          <w:lang w:val="es-ES"/>
-        </w:rPr>
-        <w:lastRenderedPageBreak/>
-        <w:t>Diagrama de clases</w:t>
-      </w:r>
-    </w:p>
-    <w:p>
-      <w:pPr>
-        <w:rPr>
-          <w:b/>
-          <w:color w:val="76923C" w:themeColor="accent3" w:themeShade="BF"/>
-          <w:sz w:val="28"/>
-          <w:lang w:val="es-ES"/>
-        </w:rPr>
-      </w:pPr>
-    </w:p>
-    <w:p>
-      <w:pPr>
-        <w:rPr>
-          <w:b/>
-          <w:color w:val="76923C" w:themeColor="accent3" w:themeShade="BF"/>
-          <w:sz w:val="28"/>
-          <w:lang w:val="es-ES"/>
-        </w:rPr>
-      </w:pPr>
-    </w:p>
-    <w:p>
-      <w:pPr>
-        <w:rPr>
-          <w:b/>
-          <w:color w:val="76923C" w:themeColor="accent3" w:themeShade="BF"/>
-          <w:sz w:val="28"/>
-          <w:lang w:val="es-ES"/>
-        </w:rPr>
-      </w:pPr>
-    </w:p>
-    <w:p>
-      <w:pPr>
-        <w:rPr>
-          <w:b/>
-          <w:color w:val="76923C" w:themeColor="accent3" w:themeShade="BF"/>
-          <w:sz w:val="28"/>
-          <w:lang w:val="es-ES"/>
-        </w:rPr>
-      </w:pPr>
-    </w:p>
-    <w:p>
-      <w:pPr>
-        <w:rPr>
-          <w:b/>
-          <w:color w:val="76923C" w:themeColor="accent3" w:themeShade="BF"/>
-          <w:sz w:val="28"/>
-          <w:lang w:val="es-ES"/>
-        </w:rPr>
-      </w:pPr>
-    </w:p>
-    <w:p>
-      <w:pPr>
-        <w:rPr>
-          <w:b/>
-          <w:color w:val="76923C" w:themeColor="accent3" w:themeShade="BF"/>
-          <w:sz w:val="28"/>
-          <w:lang w:val="es-ES"/>
-        </w:rPr>
-      </w:pPr>
-    </w:p>
-    <w:p>
-      <w:pPr>
-        <w:rPr>
-          <w:b/>
-          <w:color w:val="76923C" w:themeColor="accent3" w:themeShade="BF"/>
-          <w:sz w:val="28"/>
-          <w:lang w:val="es-ES"/>
-        </w:rPr>
-      </w:pPr>
-    </w:p>
-    <w:p>
-      <w:pPr>
-        <w:rPr>
-          <w:b/>
-          <w:color w:val="76923C" w:themeColor="accent3" w:themeShade="BF"/>
-          <w:sz w:val="28"/>
-          <w:lang w:val="es-ES"/>
-        </w:rPr>
-      </w:pPr>
-    </w:p>
-    <w:p>
-      <w:pPr>
-        <w:rPr>
-          <w:b/>
-          <w:color w:val="76923C" w:themeColor="accent3" w:themeShade="BF"/>
-          <w:sz w:val="28"/>
-          <w:lang w:val="es-ES"/>
-        </w:rPr>
-      </w:pPr>
-    </w:p>
-    <w:p>
-      <w:pPr>
-        <w:rPr>
-          <w:b/>
-          <w:color w:val="76923C" w:themeColor="accent3" w:themeShade="BF"/>
-          <w:sz w:val="28"/>
-          <w:lang w:val="es-ES"/>
-        </w:rPr>
-      </w:pPr>
-    </w:p>
-    <w:p>
-      <w:pPr>
-        <w:rPr>
-          <w:b/>
-          <w:color w:val="76923C" w:themeColor="accent3" w:themeShade="BF"/>
-          <w:sz w:val="28"/>
-          <w:lang w:val="es-ES"/>
-        </w:rPr>
-      </w:pPr>
-    </w:p>
-    <w:p>
-      <w:pPr>
-        <w:rPr>
-          <w:b/>
-          <w:color w:val="76923C" w:themeColor="accent3" w:themeShade="BF"/>
-          <w:sz w:val="28"/>
-          <w:lang w:val="es-ES"/>
-        </w:rPr>
-      </w:pPr>
-    </w:p>
-    <w:p>
-      <w:pPr>
-        <w:rPr>
-          <w:b/>
-          <w:color w:val="76923C" w:themeColor="accent3" w:themeShade="BF"/>
-          <w:sz w:val="28"/>
-          <w:lang w:val="es-ES"/>
-        </w:rPr>
-      </w:pPr>
+          <w:lang w:eastAsia="es-AR"/>
+        </w:rPr>
+        <w:drawing>
+          <wp:inline distT="0" distB="0" distL="0" distR="0">
+            <wp:extent cx="7137779" cy="4963408"/>
+            <wp:effectExtent l="0" t="0" r="6350" b="8890"/>
+            <wp:docPr id="2" name="0 Imagen"/>
+            <wp:cNvGraphicFramePr>
+              <a:graphicFrameLocks xmlns:a="http://schemas.openxmlformats.org/drawingml/2006/main" noChangeAspect="1"/>
+            </wp:cNvGraphicFramePr>
+            <a:graphic xmlns:a="http://schemas.openxmlformats.org/drawingml/2006/main">
+              <a:graphicData uri="http://schemas.openxmlformats.org/drawingml/2006/picture">
+                <pic:pic xmlns:pic="http://schemas.openxmlformats.org/drawingml/2006/picture">
+                  <pic:nvPicPr>
+                    <pic:cNvPr id="0" name="TrucoDiagramaClasesGeneric.png"/>
+                    <pic:cNvPicPr/>
+                  </pic:nvPicPr>
+                  <pic:blipFill rotWithShape="1">
+                    <a:blip r:embed="rId8" cstate="print">
+                      <a:extLst>
+                        <a:ext uri="{28A0092B-C50C-407E-A947-70E740481C1C}">
+                          <a14:useLocalDpi xmlns:a14="http://schemas.microsoft.com/office/drawing/2010/main" val="0"/>
+                        </a:ext>
+                      </a:extLst>
+                    </a:blip>
+                    <a:srcRect t="1438" b="1438"/>
+                    <a:stretch/>
+                  </pic:blipFill>
+                  <pic:spPr bwMode="auto">
+                    <a:xfrm>
+                      <a:off x="0" y="0"/>
+                      <a:ext cx="7145555" cy="4968815"/>
+                    </a:xfrm>
+                    <a:prstGeom prst="rect">
+                      <a:avLst/>
+                    </a:prstGeom>
+                    <a:ln>
+                      <a:noFill/>
+                    </a:ln>
+                    <a:extLst>
+                      <a:ext uri="{53640926-AAD7-44D8-BBD7-CCE9431645EC}">
+                        <a14:shadowObscured xmlns:a14="http://schemas.microsoft.com/office/drawing/2010/main"/>
+                      </a:ext>
+                    </a:extLst>
+                  </pic:spPr>
+                </pic:pic>
+              </a:graphicData>
+            </a:graphic>
+          </wp:inline>
+        </w:drawing>
+      </w:r>
     </w:p>
     <w:p>
       <w:pPr>
@@ -1763,7 +1932,7 @@
                     <pic:cNvPicPr/>
                   </pic:nvPicPr>
                   <pic:blipFill rotWithShape="1">
-                    <a:blip r:embed="rId8" cstate="print">
+                    <a:blip r:embed="rId9" cstate="print">
                       <a:extLst>
                         <a:ext uri="{28A0092B-C50C-407E-A947-70E740481C1C}">
                           <a14:useLocalDpi xmlns:a14="http://schemas.microsoft.com/office/drawing/2010/main" val="0"/>
@@ -1801,87 +1970,44 @@
       <w:pPr>
         <w:rPr>
           <w:b/>
-          <w:color w:val="76923C" w:themeColor="accent3" w:themeShade="BF"/>
-          <w:sz w:val="28"/>
-          <w:u w:val="single"/>
-          <w:lang w:val="es-ES"/>
-        </w:rPr>
-      </w:pPr>
-      <w:r>
-        <w:rPr>
-          <w:b/>
-          <w:color w:val="76923C" w:themeColor="accent3" w:themeShade="BF"/>
-          <w:sz w:val="28"/>
-          <w:lang w:val="es-ES"/>
-        </w:rPr>
-        <w:lastRenderedPageBreak/>
-        <w:t>Diagramas de paquete</w:t>
-      </w:r>
-    </w:p>
-    <w:p>
-      <w:pPr>
-        <w:jc w:val="both"/>
-        <w:rPr>
-          <w:b/>
-          <w:i/>
-          <w:noProof/>
-          <w:color w:val="76923C" w:themeColor="accent3" w:themeShade="BF"/>
-          <w:u w:val="single"/>
-          <w:lang w:eastAsia="es-AR"/>
-        </w:rPr>
-      </w:pPr>
-      <w:r>
-        <w:rPr>
-          <w:b/>
-          <w:i/>
-          <w:noProof/>
-          <w:color w:val="76923C" w:themeColor="accent3" w:themeShade="BF"/>
-          <w:lang w:eastAsia="es-AR"/>
-        </w:rPr>
-        <w:t>Diagrama de paquete</w:t>
-      </w:r>
-      <w:r>
-        <w:rPr>
-          <w:b/>
-          <w:i/>
-          <w:noProof/>
-          <w:color w:val="76923C" w:themeColor="accent3" w:themeShade="BF"/>
-          <w:lang w:eastAsia="es-AR"/>
-        </w:rPr>
-        <w:t>s</w:t>
-      </w:r>
-      <w:r>
-        <w:rPr>
-          <w:b/>
-          <w:i/>
-          <w:noProof/>
-          <w:color w:val="76923C" w:themeColor="accent3" w:themeShade="BF"/>
-          <w:lang w:eastAsia="es-AR"/>
-        </w:rPr>
-        <w:t>, básico por ahora.</w:t>
-      </w:r>
-    </w:p>
-    <w:p>
-      <w:pPr>
-        <w:rPr>
-          <w:b/>
-          <w:color w:val="76923C" w:themeColor="accent3" w:themeShade="BF"/>
-          <w:sz w:val="28"/>
-        </w:rPr>
-      </w:pPr>
-      <w:r>
-        <w:rPr>
-          <w:b/>
           <w:noProof/>
           <w:color w:val="76923C" w:themeColor="accent3" w:themeShade="BF"/>
           <w:sz w:val="28"/>
           <w:lang w:eastAsia="es-AR"/>
         </w:rPr>
+      </w:pPr>
+      <w:r>
+        <w:rPr>
+          <w:b/>
+          <w:color w:val="76923C" w:themeColor="accent3" w:themeShade="BF"/>
+          <w:sz w:val="28"/>
+          <w:lang w:val="es-ES"/>
+        </w:rPr>
+        <w:lastRenderedPageBreak/>
+        <w:t>Diagramas de paquete</w:t>
+      </w:r>
+    </w:p>
+    <w:p>
+      <w:pPr>
+        <w:rPr>
+          <w:b/>
+          <w:color w:val="76923C" w:themeColor="accent3" w:themeShade="BF"/>
+          <w:sz w:val="28"/>
+        </w:rPr>
+      </w:pPr>
+      <w:r>
+        <w:rPr>
+          <w:b/>
+          <w:noProof/>
+          <w:color w:val="76923C" w:themeColor="accent3" w:themeShade="BF"/>
+          <w:sz w:val="28"/>
+          <w:lang w:eastAsia="es-AR"/>
+        </w:rPr>
         <w:drawing>
           <wp:inline distT="0" distB="0" distL="0" distR="0">
-            <wp:extent cx="5251531" cy="4640239"/>
-            <wp:effectExtent l="0" t="0" r="6350" b="8255"/>
-            <wp:docPr id="9" name="0 Imagen"/>
+            <wp:extent cx="6479628" cy="4868571"/>
+            <wp:effectExtent l="0" t="0" r="0" b="8255"/>
+            <wp:docPr id="6" name="0 Imagen"/>
             <wp:cNvGraphicFramePr>
               <a:graphicFrameLocks xmlns:a="http://schemas.openxmlformats.org/drawingml/2006/main" noChangeAspect="1"/>
             </wp:cNvGraphicFramePr>
@@ -1893,20 +2019,20 @@
                     <pic:cNvPicPr/>
                   </pic:nvPicPr>
                   <pic:blipFill rotWithShape="1">
-                    <a:blip r:embed="rId9">
+                    <a:blip r:embed="rId10">
                       <a:extLst>
                         <a:ext uri="{28A0092B-C50C-407E-A947-70E740481C1C}">
                           <a14:useLocalDpi xmlns:a14="http://schemas.microsoft.com/office/drawing/2010/main" val="0"/>
                         </a:ext>
                       </a:extLst>
                     </a:blip>
-                    <a:srcRect l="4172" t="7089" r="3066" b="8354"/>
+                    <a:srcRect l="3293" t="9172" r="3986" b="9468"/>
                     <a:stretch/>
                   </pic:blipFill>
                   <pic:spPr bwMode="auto">
                     <a:xfrm>
                       <a:off x="0" y="0"/>
-                      <a:ext cx="5267501" cy="4654350"/>
+                      <a:ext cx="6485207" cy="4872763"/>
                     </a:xfrm>
                     <a:prstGeom prst="rect">
                       <a:avLst/>
@@ -2011,7 +2137,7 @@
                     <pic:cNvPicPr/>
                   </pic:nvPicPr>
                   <pic:blipFill rotWithShape="1">
-                    <a:blip r:embed="rId10">
+                    <a:blip r:embed="rId11">
                       <a:extLst>
                         <a:ext uri="{28A0092B-C50C-407E-A947-70E740481C1C}">
                           <a14:useLocalDpi xmlns:a14="http://schemas.microsoft.com/office/drawing/2010/main" val="0"/>
@@ -2068,20 +2194,408 @@
     <w:p>
       <w:pPr>
         <w:rPr>
-          <w:b/>
-          <w:i/>
-          <w:color w:val="76923C" w:themeColor="accent3" w:themeShade="BF"/>
-          <w:lang w:val="es-ES"/>
-        </w:rPr>
-      </w:pPr>
-      <w:r>
-        <w:rPr>
-          <w:b/>
-          <w:i/>
-          <w:color w:val="76923C" w:themeColor="accent3" w:themeShade="BF"/>
-          <w:lang w:val="es-ES"/>
-        </w:rPr>
-        <w:t>//Las implementaciones en esta primera entrega por ahora son simples y entendibles.</w:t>
+          <w:lang w:val="es-ES"/>
+        </w:rPr>
+      </w:pPr>
+      <w:r>
+        <w:rPr>
+          <w:lang w:val="es-ES"/>
+        </w:rPr>
+        <w:t xml:space="preserve">Lo importante </w:t>
+      </w:r>
+      <w:r>
+        <w:rPr>
+          <w:lang w:val="es-ES"/>
+        </w:rPr>
+        <w:t>a</w:t>
+      </w:r>
+      <w:r>
+        <w:rPr>
+          <w:lang w:val="es-ES"/>
+        </w:rPr>
+        <w:t xml:space="preserve"> entender es </w:t>
+      </w:r>
+      <w:r>
+        <w:rPr>
+          <w:lang w:val="es-ES"/>
+        </w:rPr>
+        <w:t xml:space="preserve"> como está organizada la jerarquía en relación Partido -&gt; Ronda -&gt; Vueltas. Dentro de esto lo único destacable es la relación con una interfaz </w:t>
+      </w:r>
+      <w:proofErr w:type="spellStart"/>
+      <w:r>
+        <w:rPr>
+          <w:b/>
+          <w:lang w:val="es-ES"/>
+        </w:rPr>
+        <w:t>IRecibible</w:t>
+      </w:r>
+      <w:proofErr w:type="spellEnd"/>
+      <w:r>
+        <w:rPr>
+          <w:lang w:val="es-ES"/>
+        </w:rPr>
+        <w:t xml:space="preserve">, </w:t>
+      </w:r>
+      <w:r>
+        <w:rPr>
+          <w:lang w:val="es-ES"/>
+        </w:rPr>
+        <w:t xml:space="preserve">para recibir las cartas por parte del </w:t>
+      </w:r>
+      <w:r>
+        <w:rPr>
+          <w:b/>
+          <w:lang w:val="es-ES"/>
+        </w:rPr>
+        <w:t>Jugador</w:t>
+      </w:r>
+      <w:r>
+        <w:rPr>
+          <w:lang w:val="es-ES"/>
+        </w:rPr>
+        <w:t xml:space="preserve"> y la </w:t>
+      </w:r>
+      <w:r>
+        <w:rPr>
+          <w:b/>
+          <w:lang w:val="es-ES"/>
+        </w:rPr>
+        <w:t>Mano</w:t>
+      </w:r>
+      <w:r>
+        <w:rPr>
+          <w:lang w:val="es-ES"/>
+        </w:rPr>
+        <w:t xml:space="preserve">, como también la </w:t>
+      </w:r>
+      <w:r>
+        <w:rPr>
+          <w:b/>
+          <w:lang w:val="es-ES"/>
+        </w:rPr>
+        <w:t>Vuelta</w:t>
+      </w:r>
+      <w:r>
+        <w:rPr>
+          <w:lang w:val="es-ES"/>
+        </w:rPr>
+        <w:t xml:space="preserve"> correspondiente para así saber, dentro de las cartas presentadas en la mesa, cual es la ganadora (esto no por parte de la interfaz). </w:t>
+      </w:r>
+    </w:p>
+    <w:p>
+      <w:pPr>
+        <w:rPr>
+          <w:lang w:val="es-ES"/>
+        </w:rPr>
+      </w:pPr>
+      <w:r>
+        <w:rPr>
+          <w:lang w:val="es-ES"/>
+        </w:rPr>
+        <w:t xml:space="preserve">Luego lo más importante y destacable, es la implementación de las </w:t>
+      </w:r>
+      <w:r>
+        <w:rPr>
+          <w:b/>
+          <w:lang w:val="es-ES"/>
+        </w:rPr>
+        <w:t>Accion</w:t>
+      </w:r>
+      <w:r>
+        <w:rPr>
+          <w:lang w:val="es-ES"/>
+        </w:rPr>
+        <w:t>es</w:t>
+      </w:r>
+      <w:r>
+        <w:rPr>
+          <w:lang w:val="es-ES"/>
+        </w:rPr>
+        <w:t xml:space="preserve">. Por medio de una clase </w:t>
+      </w:r>
+      <w:proofErr w:type="spellStart"/>
+      <w:r>
+        <w:rPr>
+          <w:b/>
+          <w:lang w:val="es-ES"/>
+        </w:rPr>
+        <w:t>Accion</w:t>
+      </w:r>
+      <w:proofErr w:type="spellEnd"/>
+      <w:r>
+        <w:rPr>
+          <w:lang w:val="es-ES"/>
+        </w:rPr>
+        <w:t xml:space="preserve"> central, las acciones correspondientes de </w:t>
+      </w:r>
+      <w:r>
+        <w:rPr>
+          <w:b/>
+          <w:lang w:val="es-ES"/>
+        </w:rPr>
+        <w:t>Truco</w:t>
+      </w:r>
+      <w:r>
+        <w:rPr>
+          <w:lang w:val="es-ES"/>
+        </w:rPr>
+        <w:t xml:space="preserve">, </w:t>
+      </w:r>
+      <w:proofErr w:type="spellStart"/>
+      <w:r>
+        <w:rPr>
+          <w:b/>
+          <w:lang w:val="es-ES"/>
+        </w:rPr>
+        <w:t>ReTruco</w:t>
+      </w:r>
+      <w:proofErr w:type="spellEnd"/>
+      <w:r>
+        <w:rPr>
+          <w:lang w:val="es-ES"/>
+        </w:rPr>
+        <w:t xml:space="preserve">, </w:t>
+      </w:r>
+      <w:proofErr w:type="spellStart"/>
+      <w:r>
+        <w:rPr>
+          <w:b/>
+          <w:lang w:val="es-ES"/>
+        </w:rPr>
+        <w:t>ValeCuatro</w:t>
+      </w:r>
+      <w:proofErr w:type="spellEnd"/>
+      <w:r>
+        <w:rPr>
+          <w:lang w:val="es-ES"/>
+        </w:rPr>
+        <w:t xml:space="preserve">, </w:t>
+      </w:r>
+      <w:r>
+        <w:rPr>
+          <w:b/>
+          <w:lang w:val="es-ES"/>
+        </w:rPr>
+        <w:t>Envido</w:t>
+      </w:r>
+      <w:r>
+        <w:rPr>
+          <w:lang w:val="es-ES"/>
+        </w:rPr>
+        <w:t xml:space="preserve">, </w:t>
+      </w:r>
+      <w:proofErr w:type="spellStart"/>
+      <w:r>
+        <w:rPr>
+          <w:b/>
+          <w:lang w:val="es-ES"/>
+        </w:rPr>
+        <w:t>EnvidoEnvido</w:t>
+      </w:r>
+      <w:proofErr w:type="spellEnd"/>
+      <w:r>
+        <w:rPr>
+          <w:lang w:val="es-ES"/>
+        </w:rPr>
+        <w:t xml:space="preserve">, </w:t>
+      </w:r>
+      <w:proofErr w:type="spellStart"/>
+      <w:r>
+        <w:rPr>
+          <w:b/>
+          <w:lang w:val="es-ES"/>
+        </w:rPr>
+        <w:t>RealEnvido</w:t>
+      </w:r>
+      <w:proofErr w:type="spellEnd"/>
+      <w:r>
+        <w:rPr>
+          <w:lang w:val="es-ES"/>
+        </w:rPr>
+        <w:t xml:space="preserve">, </w:t>
+      </w:r>
+      <w:proofErr w:type="spellStart"/>
+      <w:r>
+        <w:rPr>
+          <w:b/>
+          <w:lang w:val="es-ES"/>
+        </w:rPr>
+        <w:t>FaltaEnvido</w:t>
+      </w:r>
+      <w:proofErr w:type="spellEnd"/>
+      <w:r>
+        <w:rPr>
+          <w:lang w:val="es-ES"/>
+        </w:rPr>
+        <w:t xml:space="preserve">, </w:t>
+      </w:r>
+      <w:r>
+        <w:rPr>
+          <w:b/>
+          <w:lang w:val="es-ES"/>
+        </w:rPr>
+        <w:t>Flor</w:t>
+      </w:r>
+      <w:r>
+        <w:rPr>
+          <w:lang w:val="es-ES"/>
+        </w:rPr>
+        <w:t xml:space="preserve">, </w:t>
+      </w:r>
+      <w:proofErr w:type="spellStart"/>
+      <w:r>
+        <w:rPr>
+          <w:b/>
+          <w:lang w:val="es-ES"/>
+        </w:rPr>
+        <w:t>ContraFlor</w:t>
+      </w:r>
+      <w:proofErr w:type="spellEnd"/>
+      <w:r>
+        <w:rPr>
+          <w:lang w:val="es-ES"/>
+        </w:rPr>
+        <w:t xml:space="preserve"> y </w:t>
+      </w:r>
+      <w:proofErr w:type="spellStart"/>
+      <w:r>
+        <w:rPr>
+          <w:b/>
+          <w:lang w:val="es-ES"/>
+        </w:rPr>
+        <w:t>ContraFlorAlResto</w:t>
+      </w:r>
+      <w:proofErr w:type="spellEnd"/>
+      <w:r>
+        <w:rPr>
+          <w:lang w:val="es-ES"/>
+        </w:rPr>
+        <w:t xml:space="preserve">, implementan tanto métodos como una correspondiente interfaz llamada </w:t>
+      </w:r>
+      <w:proofErr w:type="spellStart"/>
+      <w:r>
+        <w:rPr>
+          <w:b/>
+          <w:lang w:val="es-ES"/>
+        </w:rPr>
+        <w:t>EstadoAccion</w:t>
+      </w:r>
+      <w:proofErr w:type="spellEnd"/>
+      <w:r>
+        <w:rPr>
+          <w:lang w:val="es-ES"/>
+        </w:rPr>
+        <w:t xml:space="preserve">, que permite un </w:t>
+      </w:r>
+      <w:proofErr w:type="spellStart"/>
+      <w:r>
+        <w:rPr>
+          <w:b/>
+          <w:lang w:val="es-ES"/>
+        </w:rPr>
+        <w:t>EstadoAceptado</w:t>
+      </w:r>
+      <w:proofErr w:type="spellEnd"/>
+      <w:r>
+        <w:rPr>
+          <w:lang w:val="es-ES"/>
+        </w:rPr>
+        <w:t xml:space="preserve">, </w:t>
+      </w:r>
+      <w:proofErr w:type="spellStart"/>
+      <w:r>
+        <w:rPr>
+          <w:b/>
+          <w:lang w:val="es-ES"/>
+        </w:rPr>
+        <w:t>EstadoNegado</w:t>
+      </w:r>
+      <w:proofErr w:type="spellEnd"/>
+      <w:r>
+        <w:rPr>
+          <w:lang w:val="es-ES"/>
+        </w:rPr>
+        <w:t xml:space="preserve"> o </w:t>
+      </w:r>
+      <w:proofErr w:type="spellStart"/>
+      <w:r>
+        <w:rPr>
+          <w:b/>
+          <w:lang w:val="es-ES"/>
+        </w:rPr>
+        <w:t>EstadoIndefinido</w:t>
+      </w:r>
+      <w:proofErr w:type="spellEnd"/>
+      <w:r>
+        <w:rPr>
+          <w:lang w:val="es-ES"/>
+        </w:rPr>
+        <w:t xml:space="preserve"> (implementan también), que permite a las acciones poseer un estado en determinado momento de la partida/ronda el cual procesaran según corresponda generando </w:t>
+      </w:r>
+      <w:r>
+        <w:rPr>
+          <w:lang w:val="es-ES"/>
+        </w:rPr>
+        <w:t>así</w:t>
+      </w:r>
+      <w:r>
+        <w:rPr>
+          <w:lang w:val="es-ES"/>
+        </w:rPr>
+        <w:t xml:space="preserve"> el incremento del puntaje y el avance del juego. </w:t>
+      </w:r>
+    </w:p>
+    <w:p>
+      <w:pPr>
+        <w:rPr>
+          <w:lang w:val="es-ES"/>
+        </w:rPr>
+      </w:pPr>
+      <w:r>
+        <w:rPr>
+          <w:lang w:val="es-ES"/>
+        </w:rPr>
+        <w:t>También</w:t>
+      </w:r>
+      <w:r>
+        <w:rPr>
+          <w:lang w:val="es-ES"/>
+        </w:rPr>
+        <w:t xml:space="preserve"> es destacable la implementación ya mencionada al comienzo de las </w:t>
+      </w:r>
+      <w:r>
+        <w:rPr>
+          <w:b/>
+          <w:lang w:val="es-ES"/>
+        </w:rPr>
+        <w:t>Carta</w:t>
+      </w:r>
+      <w:r>
+        <w:rPr>
+          <w:lang w:val="es-ES"/>
+        </w:rPr>
+        <w:t>s</w:t>
+      </w:r>
+      <w:r>
+        <w:rPr>
+          <w:lang w:val="es-ES"/>
+        </w:rPr>
+        <w:t xml:space="preserve"> con la interfaz </w:t>
+      </w:r>
+      <w:proofErr w:type="spellStart"/>
+      <w:r>
+        <w:rPr>
+          <w:b/>
+          <w:lang w:val="es-ES"/>
+        </w:rPr>
+        <w:t>IPeleable</w:t>
+      </w:r>
+      <w:proofErr w:type="spellEnd"/>
+      <w:r>
+        <w:rPr>
+          <w:lang w:val="es-ES"/>
+        </w:rPr>
+        <w:t>.</w:t>
       </w:r>
     </w:p>
     <w:p>
@@ -2127,6 +2641,7 @@
       <w:proofErr w:type="spellStart"/>
       <w:r>
         <w:rPr>
+          <w:b/>
           <w:lang w:val="es-ES"/>
         </w:rPr>
         <w:t>NoHayEquiposException</w:t>
@@ -2165,6 +2680,7 @@
       <w:proofErr w:type="spellStart"/>
       <w:r>
         <w:rPr>
+          <w:b/>
           <w:lang w:val="es-ES"/>
         </w:rPr>
         <w:t>NumeroFueraDeRangoException</w:t>
@@ -2207,9 +2723,614 @@
         <w:t>.</w:t>
       </w:r>
     </w:p>
+    <w:p>
+      <w:pPr>
+        <w:pStyle w:val="Prrafodelista"/>
+        <w:numPr>
+          <w:ilvl w:val="0"/>
+          <w:numId w:val="2"/>
+        </w:numPr>
+        <w:rPr>
+          <w:lang w:val="es-ES"/>
+        </w:rPr>
+      </w:pPr>
+      <w:proofErr w:type="spellStart"/>
+      <w:r>
+        <w:rPr>
+          <w:b/>
+          <w:lang w:val="es-ES"/>
+        </w:rPr>
+        <w:t>AccionDummyException</w:t>
+      </w:r>
+      <w:proofErr w:type="spellEnd"/>
+      <w:r>
+        <w:rPr>
+          <w:lang w:val="es-ES"/>
+        </w:rPr>
+        <w:t xml:space="preserve">: en caso de solicitar una acción decorada a la </w:t>
+      </w:r>
+      <w:proofErr w:type="spellStart"/>
+      <w:r>
+        <w:rPr>
+          <w:b/>
+          <w:lang w:val="es-ES"/>
+        </w:rPr>
+        <w:t>AccionDummy</w:t>
+      </w:r>
+      <w:proofErr w:type="spellEnd"/>
+      <w:r>
+        <w:rPr>
+          <w:lang w:val="es-ES"/>
+        </w:rPr>
+        <w:t xml:space="preserve"> se arrojará esta excepción debido al propósito que tiene la </w:t>
+      </w:r>
+      <w:proofErr w:type="spellStart"/>
+      <w:r>
+        <w:rPr>
+          <w:b/>
+          <w:lang w:val="es-ES"/>
+        </w:rPr>
+        <w:t>AccionDummy</w:t>
+      </w:r>
+      <w:proofErr w:type="spellEnd"/>
+      <w:r>
+        <w:rPr>
+          <w:lang w:val="es-ES"/>
+        </w:rPr>
+        <w:t xml:space="preserve">, que es no tener una acción </w:t>
+      </w:r>
+      <w:r>
+        <w:rPr>
+          <w:lang w:val="es-ES"/>
+        </w:rPr>
+        <w:t>específica</w:t>
+      </w:r>
+      <w:r>
+        <w:rPr>
+          <w:lang w:val="es-ES"/>
+        </w:rPr>
+        <w:t>.</w:t>
+      </w:r>
+    </w:p>
+    <w:p>
+      <w:pPr>
+        <w:pStyle w:val="Prrafodelista"/>
+        <w:numPr>
+          <w:ilvl w:val="0"/>
+          <w:numId w:val="2"/>
+        </w:numPr>
+        <w:rPr>
+          <w:lang w:val="es-ES"/>
+        </w:rPr>
+      </w:pPr>
+      <w:proofErr w:type="spellStart"/>
+      <w:r>
+        <w:rPr>
+          <w:b/>
+          <w:lang w:val="es-ES"/>
+        </w:rPr>
+        <w:t>EmptyListException</w:t>
+      </w:r>
+      <w:proofErr w:type="spellEnd"/>
+      <w:r>
+        <w:rPr>
+          <w:lang w:val="es-ES"/>
+        </w:rPr>
+        <w:t xml:space="preserve">: arroja una excepción indicando que la lista esta vacía en relación a la implementación de la </w:t>
+      </w:r>
+      <w:proofErr w:type="spellStart"/>
+      <w:r>
+        <w:rPr>
+          <w:b/>
+          <w:lang w:val="es-ES"/>
+        </w:rPr>
+        <w:t>CircularList</w:t>
+      </w:r>
+      <w:proofErr w:type="spellEnd"/>
+      <w:r>
+        <w:rPr>
+          <w:lang w:val="es-ES"/>
+        </w:rPr>
+        <w:t xml:space="preserve"> desarrollada por el equipo</w:t>
+      </w:r>
+      <w:r>
+        <w:rPr>
+          <w:lang w:val="es-ES"/>
+        </w:rPr>
+        <w:t>.</w:t>
+      </w:r>
+    </w:p>
+    <w:p>
+      <w:pPr>
+        <w:pStyle w:val="Prrafodelista"/>
+        <w:numPr>
+          <w:ilvl w:val="0"/>
+          <w:numId w:val="2"/>
+        </w:numPr>
+        <w:rPr>
+          <w:lang w:val="es-ES"/>
+        </w:rPr>
+      </w:pPr>
+      <w:proofErr w:type="spellStart"/>
+      <w:r>
+        <w:rPr>
+          <w:b/>
+          <w:lang w:val="es-ES"/>
+        </w:rPr>
+        <w:t>EstadoIndefinidoException</w:t>
+      </w:r>
+      <w:proofErr w:type="spellEnd"/>
+      <w:r>
+        <w:rPr>
+          <w:b/>
+          <w:lang w:val="es-ES"/>
+        </w:rPr>
+        <w:t xml:space="preserve">: </w:t>
+      </w:r>
+      <w:r>
+        <w:rPr>
+          <w:lang w:val="es-ES"/>
+        </w:rPr>
+        <w:t>en el caso que se desee procesar una acción que tiene el estado indefinido se arrojará esta excepción.</w:t>
+      </w:r>
+    </w:p>
+    <w:p>
+      <w:pPr>
+        <w:pStyle w:val="Prrafodelista"/>
+        <w:numPr>
+          <w:ilvl w:val="0"/>
+          <w:numId w:val="2"/>
+        </w:numPr>
+        <w:rPr>
+          <w:lang w:val="es-ES"/>
+        </w:rPr>
+      </w:pPr>
+      <w:proofErr w:type="spellStart"/>
+      <w:r>
+        <w:rPr>
+          <w:b/>
+          <w:lang w:val="es-ES"/>
+        </w:rPr>
+        <w:t>JugadorNoPuedeCantarAccionConcatenadaConsecutivamenteException</w:t>
+      </w:r>
+      <w:proofErr w:type="spellEnd"/>
+      <w:r>
+        <w:rPr>
+          <w:b/>
+          <w:lang w:val="es-ES"/>
+        </w:rPr>
+        <w:t>:</w:t>
+      </w:r>
+      <w:r>
+        <w:rPr>
+          <w:lang w:val="es-ES"/>
+        </w:rPr>
+        <w:t xml:space="preserve"> en el momento de definir una nueva acción, si no se puede pedir una nueva acción se arrojará esta excepción.</w:t>
+      </w:r>
+    </w:p>
+    <w:p>
+      <w:pPr>
+        <w:pStyle w:val="Prrafodelista"/>
+        <w:numPr>
+          <w:ilvl w:val="0"/>
+          <w:numId w:val="2"/>
+        </w:numPr>
+        <w:rPr>
+          <w:lang w:val="es-ES"/>
+        </w:rPr>
+      </w:pPr>
+      <w:proofErr w:type="spellStart"/>
+      <w:r>
+        <w:rPr>
+          <w:b/>
+          <w:lang w:val="es-ES"/>
+        </w:rPr>
+        <w:lastRenderedPageBreak/>
+        <w:t>NoContieneCartaException</w:t>
+      </w:r>
+      <w:proofErr w:type="spellEnd"/>
+      <w:r>
+        <w:rPr>
+          <w:b/>
+          <w:lang w:val="es-ES"/>
+        </w:rPr>
+        <w:t>:</w:t>
+      </w:r>
+      <w:r>
+        <w:rPr>
+          <w:lang w:val="es-ES"/>
+        </w:rPr>
+        <w:t xml:space="preserve"> si por algún motivo la carta a bajar por parte del jugador no está contenida en su mano, se arrojará esta excepción.</w:t>
+      </w:r>
+    </w:p>
+    <w:p>
+      <w:pPr>
+        <w:pStyle w:val="Prrafodelista"/>
+        <w:numPr>
+          <w:ilvl w:val="0"/>
+          <w:numId w:val="2"/>
+        </w:numPr>
+        <w:rPr>
+          <w:lang w:val="es-ES"/>
+        </w:rPr>
+      </w:pPr>
+      <w:proofErr w:type="spellStart"/>
+      <w:r>
+        <w:rPr>
+          <w:b/>
+          <w:lang w:val="es-ES"/>
+        </w:rPr>
+        <w:t>NoExisteAccionException</w:t>
+      </w:r>
+      <w:proofErr w:type="spellEnd"/>
+      <w:r>
+        <w:rPr>
+          <w:b/>
+          <w:lang w:val="es-ES"/>
+        </w:rPr>
+        <w:t>:</w:t>
+      </w:r>
+      <w:r>
+        <w:rPr>
+          <w:lang w:val="es-ES"/>
+        </w:rPr>
+        <w:t xml:space="preserve"> si se busca una acción para procesarla o para otro motivo y no se la encuentra se arrojará esta excepción.</w:t>
+      </w:r>
+    </w:p>
+    <w:p>
+      <w:pPr>
+        <w:pStyle w:val="Prrafodelista"/>
+        <w:numPr>
+          <w:ilvl w:val="0"/>
+          <w:numId w:val="2"/>
+        </w:numPr>
+        <w:rPr>
+          <w:lang w:val="es-ES"/>
+        </w:rPr>
+      </w:pPr>
+      <w:proofErr w:type="spellStart"/>
+      <w:r>
+        <w:rPr>
+          <w:b/>
+          <w:lang w:val="es-ES"/>
+        </w:rPr>
+        <w:t>NoHayAccionesException</w:t>
+      </w:r>
+      <w:proofErr w:type="spellEnd"/>
+      <w:r>
+        <w:rPr>
+          <w:b/>
+          <w:lang w:val="es-ES"/>
+        </w:rPr>
+        <w:t xml:space="preserve">: </w:t>
+      </w:r>
+      <w:r>
+        <w:rPr>
+          <w:lang w:val="es-ES"/>
+        </w:rPr>
+        <w:t xml:space="preserve">si quiere obtenerse la lista de acciones posibles y no hay ninguna guardada o registrada la lista estará </w:t>
+      </w:r>
+      <w:r>
+        <w:rPr>
+          <w:lang w:val="es-ES"/>
+        </w:rPr>
+        <w:t>vacía</w:t>
+      </w:r>
+      <w:r>
+        <w:rPr>
+          <w:lang w:val="es-ES"/>
+        </w:rPr>
+        <w:t xml:space="preserve"> y se arrojará esta excepción.</w:t>
+      </w:r>
+    </w:p>
+    <w:p>
+      <w:pPr>
+        <w:pStyle w:val="Prrafodelista"/>
+        <w:numPr>
+          <w:ilvl w:val="0"/>
+          <w:numId w:val="2"/>
+        </w:numPr>
+        <w:rPr>
+          <w:lang w:val="es-ES"/>
+        </w:rPr>
+      </w:pPr>
+      <w:proofErr w:type="spellStart"/>
+      <w:r>
+        <w:rPr>
+          <w:b/>
+          <w:lang w:val="es-ES"/>
+        </w:rPr>
+        <w:t>NoHayEquiposException</w:t>
+      </w:r>
+      <w:proofErr w:type="spellEnd"/>
+      <w:r>
+        <w:rPr>
+          <w:b/>
+          <w:lang w:val="es-ES"/>
+        </w:rPr>
+        <w:t xml:space="preserve">: </w:t>
+      </w:r>
+      <w:r>
+        <w:rPr>
+          <w:lang w:val="es-ES"/>
+        </w:rPr>
+        <w:t>si no se agregaron equipos al partido y quiere obtenerse algún tipo de estado de parte de ellos se arrojará esta excepción.</w:t>
+      </w:r>
+    </w:p>
+    <w:p>
+      <w:pPr>
+        <w:pStyle w:val="Prrafodelista"/>
+        <w:numPr>
+          <w:ilvl w:val="0"/>
+          <w:numId w:val="2"/>
+        </w:numPr>
+        <w:rPr>
+          <w:lang w:val="es-ES"/>
+        </w:rPr>
+      </w:pPr>
+      <w:proofErr w:type="spellStart"/>
+      <w:r>
+        <w:rPr>
+          <w:b/>
+          <w:lang w:val="es-ES"/>
+        </w:rPr>
+        <w:t>NoHayGanadorException</w:t>
+      </w:r>
+      <w:proofErr w:type="spellEnd"/>
+      <w:r>
+        <w:rPr>
+          <w:b/>
+          <w:lang w:val="es-ES"/>
+        </w:rPr>
+        <w:t xml:space="preserve">: </w:t>
+      </w:r>
+      <w:r>
+        <w:rPr>
+          <w:lang w:val="es-ES"/>
+        </w:rPr>
+        <w:t xml:space="preserve">si se quiere obtener el </w:t>
+      </w:r>
+      <w:r>
+        <w:rPr>
+          <w:lang w:val="es-ES"/>
+        </w:rPr>
+        <w:t>número</w:t>
+      </w:r>
+      <w:r>
+        <w:rPr>
+          <w:lang w:val="es-ES"/>
+        </w:rPr>
+        <w:t xml:space="preserve"> del equipo ganador y aun no es posible ya sea por el estado actual del juego  o porque no hay un ganador se arrojará esta excepción.</w:t>
+      </w:r>
+    </w:p>
+    <w:p>
+      <w:pPr>
+        <w:pStyle w:val="Prrafodelista"/>
+        <w:numPr>
+          <w:ilvl w:val="0"/>
+          <w:numId w:val="2"/>
+        </w:numPr>
+        <w:rPr>
+          <w:lang w:val="es-ES"/>
+        </w:rPr>
+      </w:pPr>
+      <w:proofErr w:type="spellStart"/>
+      <w:r>
+        <w:rPr>
+          <w:b/>
+          <w:lang w:val="es-ES"/>
+        </w:rPr>
+        <w:t>NoHayVueltasException</w:t>
+      </w:r>
+      <w:proofErr w:type="spellEnd"/>
+      <w:r>
+        <w:rPr>
+          <w:b/>
+          <w:lang w:val="es-ES"/>
+        </w:rPr>
+        <w:t xml:space="preserve">: </w:t>
+      </w:r>
+      <w:r>
+        <w:rPr>
+          <w:lang w:val="es-ES"/>
+        </w:rPr>
+        <w:t>si no hay vueltas disponibles en la lista de vueltas de la ronda y se quiere obtener una de ellas se arrojará esta excepción.</w:t>
+      </w:r>
+    </w:p>
+    <w:p>
+      <w:pPr>
+        <w:pStyle w:val="Prrafodelista"/>
+        <w:numPr>
+          <w:ilvl w:val="0"/>
+          <w:numId w:val="2"/>
+        </w:numPr>
+        <w:rPr>
+          <w:lang w:val="es-ES"/>
+        </w:rPr>
+      </w:pPr>
+      <w:proofErr w:type="spellStart"/>
+      <w:r>
+        <w:rPr>
+          <w:b/>
+          <w:lang w:val="es-ES"/>
+        </w:rPr>
+        <w:t>NoSeEncuentraJugadorException</w:t>
+      </w:r>
+      <w:proofErr w:type="spellEnd"/>
+      <w:r>
+        <w:rPr>
+          <w:b/>
+          <w:lang w:val="es-ES"/>
+        </w:rPr>
+        <w:t xml:space="preserve">: </w:t>
+      </w:r>
+      <w:r>
+        <w:rPr>
+          <w:lang w:val="es-ES"/>
+        </w:rPr>
+        <w:t>si quiere obtenerse que jugador es mano entre dos, y no hay un resultado se arrojará esta excepción.</w:t>
+      </w:r>
+    </w:p>
+    <w:p>
+      <w:pPr>
+        <w:pStyle w:val="Prrafodelista"/>
+        <w:numPr>
+          <w:ilvl w:val="0"/>
+          <w:numId w:val="2"/>
+        </w:numPr>
+        <w:rPr>
+          <w:lang w:val="es-ES"/>
+        </w:rPr>
+      </w:pPr>
+      <w:proofErr w:type="spellStart"/>
+      <w:r>
+        <w:rPr>
+          <w:b/>
+          <w:lang w:val="es-ES"/>
+        </w:rPr>
+        <w:t>NoSePuedeNoQuererException</w:t>
+      </w:r>
+      <w:proofErr w:type="spellEnd"/>
+      <w:r>
+        <w:rPr>
+          <w:b/>
+          <w:lang w:val="es-ES"/>
+        </w:rPr>
+        <w:t xml:space="preserve">: </w:t>
+      </w:r>
+      <w:r>
+        <w:rPr>
+          <w:lang w:val="es-ES"/>
+        </w:rPr>
+        <w:t>en el caso de que se cante Flor y algún jugador, por algún motivo tuvo la posibilidad de no quererlo, se arrojará esta excepción ya que por default la Flor es querida siempre cuando un jugador la tenga.</w:t>
+      </w:r>
+    </w:p>
+    <w:p>
+      <w:pPr>
+        <w:pStyle w:val="Prrafodelista"/>
+        <w:numPr>
+          <w:ilvl w:val="0"/>
+          <w:numId w:val="2"/>
+        </w:numPr>
+        <w:rPr>
+          <w:lang w:val="es-ES"/>
+        </w:rPr>
+      </w:pPr>
+      <w:proofErr w:type="spellStart"/>
+      <w:r>
+        <w:rPr>
+          <w:b/>
+          <w:lang w:val="es-ES"/>
+        </w:rPr>
+        <w:t>NoSePuedenRecibirMasCartasException</w:t>
+      </w:r>
+      <w:proofErr w:type="spellEnd"/>
+      <w:r>
+        <w:rPr>
+          <w:b/>
+          <w:lang w:val="es-ES"/>
+        </w:rPr>
+        <w:t xml:space="preserve">: </w:t>
+      </w:r>
+      <w:r>
+        <w:rPr>
+          <w:lang w:val="es-ES"/>
+        </w:rPr>
+        <w:t xml:space="preserve">si se llega al </w:t>
+      </w:r>
+      <w:r>
+        <w:rPr>
+          <w:lang w:val="es-ES"/>
+        </w:rPr>
+        <w:t>número</w:t>
+      </w:r>
+      <w:r>
+        <w:rPr>
+          <w:lang w:val="es-ES"/>
+        </w:rPr>
+        <w:t xml:space="preserve"> de cartas máximo que un jugador puede tener y se desea recibir otra carta se arrojará esta excepción.</w:t>
+      </w:r>
+    </w:p>
+    <w:p>
+      <w:pPr>
+        <w:pStyle w:val="Prrafodelista"/>
+        <w:numPr>
+          <w:ilvl w:val="0"/>
+          <w:numId w:val="2"/>
+        </w:numPr>
+        <w:rPr>
+          <w:lang w:val="es-ES"/>
+        </w:rPr>
+      </w:pPr>
+      <w:proofErr w:type="spellStart"/>
+      <w:r>
+        <w:rPr>
+          <w:b/>
+          <w:lang w:val="es-ES"/>
+        </w:rPr>
+        <w:t>PaloInvalidoException</w:t>
+      </w:r>
+      <w:proofErr w:type="spellEnd"/>
+      <w:r>
+        <w:rPr>
+          <w:b/>
+          <w:lang w:val="es-ES"/>
+        </w:rPr>
+        <w:t>:</w:t>
+      </w:r>
+      <w:r>
+        <w:rPr>
+          <w:lang w:val="es-ES"/>
+        </w:rPr>
+        <w:t xml:space="preserve"> si se quiere inicializar un ancho falso con un palo no correspondiente (es decir, basto o espada), se arrojará esta excepción.</w:t>
+      </w:r>
+    </w:p>
+    <w:p>
+      <w:pPr>
+        <w:pStyle w:val="Prrafodelista"/>
+        <w:numPr>
+          <w:ilvl w:val="0"/>
+          <w:numId w:val="2"/>
+        </w:numPr>
+        <w:rPr>
+          <w:lang w:val="es-ES"/>
+        </w:rPr>
+      </w:pPr>
+      <w:proofErr w:type="spellStart"/>
+      <w:r>
+        <w:rPr>
+          <w:b/>
+          <w:lang w:val="es-ES"/>
+        </w:rPr>
+        <w:t>ValueNotFoundException</w:t>
+      </w:r>
+      <w:proofErr w:type="spellEnd"/>
+      <w:r>
+        <w:rPr>
+          <w:lang w:val="es-ES"/>
+        </w:rPr>
+        <w:t xml:space="preserve">: si se quiere obtener un valor para cierto índice de una </w:t>
+      </w:r>
+      <w:proofErr w:type="spellStart"/>
+      <w:r>
+        <w:rPr>
+          <w:lang w:val="es-ES"/>
+        </w:rPr>
+        <w:t>CircularList</w:t>
+      </w:r>
+      <w:proofErr w:type="spellEnd"/>
+      <w:r>
+        <w:rPr>
+          <w:lang w:val="es-ES"/>
+        </w:rPr>
+        <w:t xml:space="preserve"> y no se encuentra, se arrojará esta excepción.</w:t>
+      </w:r>
+      <w:bookmarkStart w:id="4" w:name="_GoBack"/>
+      <w:bookmarkEnd w:id="4"/>
+    </w:p>
     <w:sectPr>
-      <w:footerReference w:type="default" r:id="rId11"/>
-      <w:headerReference w:type="first" r:id="rId12"/>
+      <w:footerReference w:type="default" r:id="rId12"/>
+      <w:headerReference w:type="first" r:id="rId13"/>
       <w:pgSz w:w="16840" w:h="11907" w:orient="landscape" w:code="9"/>
       <w:pgMar w:top="1701" w:right="1417" w:bottom="1701" w:left="1417" w:header="709" w:footer="709" w:gutter="0"/>
       <w:cols w:space="708"/>
@@ -2293,7 +3414,7 @@
             <w:color w:val="808080" w:themeColor="background1" w:themeShade="80"/>
             <w:lang w:val="es-ES"/>
           </w:rPr>
-          <w:t>2</w:t>
+          <w:t>9</w:t>
         </w:r>
         <w:r>
           <w:rPr>
@@ -2517,7 +3638,7 @@
         <w:rFonts w:ascii="Symbol" w:hAnsi="Symbol" w:hint="default"/>
       </w:rPr>
     </w:lvl>
-    <w:lvl w:ilvl="1" w:tplc="2C0A0003" w:tentative="1">
+    <w:lvl w:ilvl="1" w:tplc="2C0A0003">
       <w:start w:val="1"/>
       <w:numFmt w:val="bullet"/>
       <w:lvlText w:val="o"/>

</xml_diff>